<commit_message>
Update 20170043-Eng Mahmoud Hadad-Sprint1-SDS Document.docx.docx
</commit_message>
<xml_diff>
--- a/SWE_project/20170043-Eng Mahmoud Hadad-Sprint1-SDS Document.docx.docx
+++ b/SWE_project/20170043-Eng Mahmoud Hadad-Sprint1-SDS Document.docx.docx
@@ -287,7 +287,7 @@
     </w:p>
     <w:tbl>
       <w:tblPr>
-        <w:tblW w:w="9450" w:type="dxa"/>
+        <w:tblW w:w="9630" w:type="dxa"/>
         <w:tblInd w:w="108" w:type="dxa"/>
         <w:tblBorders>
           <w:top w:val="single" w:sz="4" w:space="0" w:color="000000"/>
@@ -301,9 +301,9 @@
       </w:tblPr>
       <w:tblGrid>
         <w:gridCol w:w="1109"/>
-        <w:gridCol w:w="3031"/>
-        <w:gridCol w:w="3960"/>
-        <w:gridCol w:w="1350"/>
+        <w:gridCol w:w="2978"/>
+        <w:gridCol w:w="3920"/>
+        <w:gridCol w:w="1623"/>
       </w:tblGrid>
       <w:tr>
         <w:tc>
@@ -330,7 +330,7 @@
         </w:tc>
         <w:tc>
           <w:tcPr>
-            <w:tcW w:w="3031" w:type="dxa"/>
+            <w:tcW w:w="2978" w:type="dxa"/>
           </w:tcPr>
           <w:p>
             <w:pPr>
@@ -351,7 +351,7 @@
         </w:tc>
         <w:tc>
           <w:tcPr>
-            <w:tcW w:w="3960" w:type="dxa"/>
+            <w:tcW w:w="3920" w:type="dxa"/>
           </w:tcPr>
           <w:p>
             <w:pPr>
@@ -372,7 +372,7 @@
         </w:tc>
         <w:tc>
           <w:tcPr>
-            <w:tcW w:w="1350" w:type="dxa"/>
+            <w:tcW w:w="1623" w:type="dxa"/>
           </w:tcPr>
           <w:p>
             <w:pPr>
@@ -397,29 +397,41 @@
           <w:tcPr>
             <w:tcW w:w="1109" w:type="dxa"/>
           </w:tcPr>
-          <w:p/>
-        </w:tc>
-        <w:tc>
-          <w:tcPr>
-            <w:tcW w:w="3031" w:type="dxa"/>
-          </w:tcPr>
           <w:p>
             <w:r>
-              <w:t>1st name is team leader</w:t>
+              <w:t>20170043</w:t>
             </w:r>
           </w:p>
         </w:tc>
         <w:tc>
           <w:tcPr>
-            <w:tcW w:w="3960" w:type="dxa"/>
+            <w:tcW w:w="2978" w:type="dxa"/>
           </w:tcPr>
-          <w:p/>
+          <w:p>
+            <w:r>
+              <w:t>Esraa Taha Ali</w:t>
+            </w:r>
+          </w:p>
         </w:tc>
         <w:tc>
           <w:tcPr>
-            <w:tcW w:w="1350" w:type="dxa"/>
+            <w:tcW w:w="3920" w:type="dxa"/>
           </w:tcPr>
-          <w:p/>
+          <w:p>
+            <w:r>
+              <w:t>esraaselim39@gmail.com</w:t>
+            </w:r>
+          </w:p>
+        </w:tc>
+        <w:tc>
+          <w:tcPr>
+            <w:tcW w:w="1623" w:type="dxa"/>
+          </w:tcPr>
+          <w:p>
+            <w:r>
+              <w:t>01102790226</w:t>
+            </w:r>
+          </w:p>
         </w:tc>
       </w:tr>
       <w:tr>
@@ -427,25 +439,41 @@
           <w:tcPr>
             <w:tcW w:w="1109" w:type="dxa"/>
           </w:tcPr>
-          <w:p/>
+          <w:p>
+            <w:r>
+              <w:t>20170044</w:t>
+            </w:r>
+          </w:p>
         </w:tc>
         <w:tc>
           <w:tcPr>
-            <w:tcW w:w="3031" w:type="dxa"/>
+            <w:tcW w:w="2978" w:type="dxa"/>
           </w:tcPr>
-          <w:p/>
+          <w:p>
+            <w:r>
+              <w:t>Esraa Mohamed</w:t>
+            </w:r>
+          </w:p>
         </w:tc>
         <w:tc>
           <w:tcPr>
-            <w:tcW w:w="3960" w:type="dxa"/>
+            <w:tcW w:w="3920" w:type="dxa"/>
           </w:tcPr>
-          <w:p/>
+          <w:p>
+            <w:r>
+              <w:t>esraamohamed.egy@gmail.com</w:t>
+            </w:r>
+          </w:p>
         </w:tc>
         <w:tc>
           <w:tcPr>
-            <w:tcW w:w="1350" w:type="dxa"/>
+            <w:tcW w:w="1623" w:type="dxa"/>
           </w:tcPr>
-          <w:p/>
+          <w:p>
+            <w:r>
+              <w:t>01060081977</w:t>
+            </w:r>
+          </w:p>
         </w:tc>
       </w:tr>
       <w:tr>
@@ -453,25 +481,41 @@
           <w:tcPr>
             <w:tcW w:w="1109" w:type="dxa"/>
           </w:tcPr>
-          <w:p/>
+          <w:p>
+            <w:r>
+              <w:t>20170054</w:t>
+            </w:r>
+          </w:p>
         </w:tc>
         <w:tc>
           <w:tcPr>
-            <w:tcW w:w="3031" w:type="dxa"/>
+            <w:tcW w:w="2978" w:type="dxa"/>
           </w:tcPr>
-          <w:p/>
+          <w:p>
+            <w:r>
+              <w:t>Afnan Samir</w:t>
+            </w:r>
+          </w:p>
         </w:tc>
         <w:tc>
           <w:tcPr>
-            <w:tcW w:w="3960" w:type="dxa"/>
+            <w:tcW w:w="3920" w:type="dxa"/>
           </w:tcPr>
-          <w:p/>
+          <w:p>
+            <w:r>
+              <w:t>afnanetman@gmail.com</w:t>
+            </w:r>
+          </w:p>
         </w:tc>
         <w:tc>
           <w:tcPr>
-            <w:tcW w:w="1350" w:type="dxa"/>
+            <w:tcW w:w="1623" w:type="dxa"/>
           </w:tcPr>
-          <w:p/>
+          <w:p>
+            <w:r>
+              <w:t>01063750746</w:t>
+            </w:r>
+          </w:p>
         </w:tc>
       </w:tr>
       <w:tr>
@@ -479,77 +523,44 @@
           <w:tcPr>
             <w:tcW w:w="1109" w:type="dxa"/>
           </w:tcPr>
-          <w:p/>
+          <w:p>
+            <w:r>
+              <w:t>20170202</w:t>
+            </w:r>
+          </w:p>
         </w:tc>
         <w:tc>
           <w:tcPr>
-            <w:tcW w:w="3031" w:type="dxa"/>
+            <w:tcW w:w="2978" w:type="dxa"/>
           </w:tcPr>
-          <w:p/>
+          <w:p>
+            <w:r>
+              <w:t>Lubna Hassan</w:t>
+            </w:r>
+          </w:p>
         </w:tc>
         <w:tc>
           <w:tcPr>
-            <w:tcW w:w="3960" w:type="dxa"/>
+            <w:tcW w:w="3920" w:type="dxa"/>
           </w:tcPr>
-          <w:p/>
+          <w:p>
+            <w:r>
+              <w:t>lubnahassan35@gmail.com</w:t>
+            </w:r>
+          </w:p>
         </w:tc>
         <w:tc>
           <w:tcPr>
-            <w:tcW w:w="1350" w:type="dxa"/>
+            <w:tcW w:w="1623" w:type="dxa"/>
           </w:tcPr>
-          <w:p/>
-        </w:tc>
-      </w:tr>
-      <w:tr>
-        <w:tc>
-          <w:tcPr>
-            <w:tcW w:w="1109" w:type="dxa"/>
-          </w:tcPr>
-          <w:p/>
-        </w:tc>
-        <w:tc>
-          <w:tcPr>
-            <w:tcW w:w="3031" w:type="dxa"/>
-          </w:tcPr>
-          <w:p/>
-        </w:tc>
-        <w:tc>
-          <w:tcPr>
-            <w:tcW w:w="3960" w:type="dxa"/>
-          </w:tcPr>
-          <w:p/>
-        </w:tc>
-        <w:tc>
-          <w:tcPr>
-            <w:tcW w:w="1350" w:type="dxa"/>
-          </w:tcPr>
-          <w:p/>
-        </w:tc>
-      </w:tr>
-      <w:tr>
-        <w:tc>
-          <w:tcPr>
-            <w:tcW w:w="1109" w:type="dxa"/>
-          </w:tcPr>
-          <w:p/>
-        </w:tc>
-        <w:tc>
-          <w:tcPr>
-            <w:tcW w:w="3031" w:type="dxa"/>
-          </w:tcPr>
-          <w:p/>
-        </w:tc>
-        <w:tc>
-          <w:tcPr>
-            <w:tcW w:w="3960" w:type="dxa"/>
-          </w:tcPr>
-          <w:p/>
-        </w:tc>
-        <w:tc>
-          <w:tcPr>
-            <w:tcW w:w="1350" w:type="dxa"/>
-          </w:tcPr>
-          <w:p/>
+          <w:p>
+            <w:r>
+              <w:t>0106372</w:t>
+            </w:r>
+            <w:r>
+              <w:t>9033</w:t>
+            </w:r>
+          </w:p>
         </w:tc>
       </w:tr>
     </w:tbl>
@@ -586,7 +597,29 @@
           <w:szCs w:val="32"/>
           <w:lang w:bidi="ar-EG"/>
         </w:rPr>
-        <w:t>[Write here your TA name only in your lab]</w:t>
+        <w:t>[</w:t>
+      </w:r>
+      <w:r>
+        <w:rPr>
+          <w:b/>
+          <w:bCs/>
+          <w:color w:val="FF0000"/>
+          <w:sz w:val="32"/>
+          <w:szCs w:val="32"/>
+          <w:lang w:bidi="ar-EG"/>
+        </w:rPr>
+        <w:t>Eng Mahmoud Hadad</w:t>
+      </w:r>
+      <w:r>
+        <w:rPr>
+          <w:b/>
+          <w:bCs/>
+          <w:color w:val="FF0000"/>
+          <w:sz w:val="32"/>
+          <w:szCs w:val="32"/>
+          <w:lang w:bidi="ar-EG"/>
+        </w:rPr>
+        <w:t>]</w:t>
       </w:r>
     </w:p>
     <w:p>
@@ -627,6 +660,8 @@
           <w:lang w:bidi="ar-EG"/>
         </w:rPr>
       </w:pPr>
+      <w:bookmarkStart w:id="0" w:name="_GoBack"/>
+      <w:bookmarkEnd w:id="0"/>
     </w:p>
     <w:p>
       <w:pPr>
@@ -1028,325 +1063,16 @@
       <w:pPr>
         <w:pStyle w:val="Heading1"/>
       </w:pPr>
-      <w:bookmarkStart w:id="0" w:name="_Toc507236834"/>
-      <w:r>
-        <w:t>Instructions</w:t>
-      </w:r>
-      <w:r>
-        <w:t xml:space="preserve"> </w:t>
-      </w:r>
-      <w:r>
-        <w:t>[To be removed]</w:t>
-      </w:r>
-      <w:bookmarkEnd w:id="0"/>
     </w:p>
-    <w:p>
-      <w:pPr>
-        <w:pStyle w:val="ListParagraph"/>
-        <w:numPr>
-          <w:ilvl w:val="0"/>
-          <w:numId w:val="1"/>
-        </w:numPr>
-        <w:rPr>
-          <w:b/>
-          <w:bCs/>
-          <w:color w:val="C00000"/>
-        </w:rPr>
-      </w:pPr>
-      <w:r>
-        <w:rPr>
-          <w:b/>
-          <w:bCs/>
-          <w:color w:val="C00000"/>
-          <w:u w:val="single"/>
-        </w:rPr>
-        <w:t xml:space="preserve">IMPORTANT. </w:t>
-      </w:r>
-      <w:r>
-        <w:rPr>
-          <w:b/>
-          <w:bCs/>
-          <w:color w:val="C00000"/>
-          <w:u w:val="single"/>
-        </w:rPr>
-        <w:t xml:space="preserve"> </w:t>
-      </w:r>
-      <w:r>
-        <w:rPr>
-          <w:b/>
-          <w:bCs/>
-          <w:color w:val="C00000"/>
-          <w:u w:val="single"/>
-        </w:rPr>
-        <w:t>Rename this document</w:t>
-      </w:r>
-      <w:r>
-        <w:rPr>
-          <w:b/>
-          <w:bCs/>
-          <w:color w:val="C00000"/>
-        </w:rPr>
-        <w:t xml:space="preserve"> to </w:t>
-      </w:r>
-      <w:r>
-        <w:rPr>
-          <w:b/>
-          <w:bCs/>
-          <w:color w:val="C00000"/>
-        </w:rPr>
-        <w:t>SE2016-</w:t>
-      </w:r>
-      <w:r>
-        <w:rPr>
-          <w:b/>
-          <w:bCs/>
-          <w:color w:val="C00000"/>
-        </w:rPr>
-        <w:t>L</w:t>
-      </w:r>
-      <w:r>
-        <w:rPr>
-          <w:b/>
-          <w:bCs/>
-          <w:color w:val="C00000"/>
-        </w:rPr>
-        <w:t>eaderID-</w:t>
-      </w:r>
-      <w:r>
-        <w:rPr>
-          <w:b/>
-          <w:bCs/>
-          <w:color w:val="C00000"/>
-        </w:rPr>
-        <w:t>TANAME-</w:t>
-      </w:r>
-      <w:r>
-        <w:rPr>
-          <w:b/>
-          <w:bCs/>
-          <w:color w:val="C00000"/>
-        </w:rPr>
-        <w:t>SprintNumber-SDS Document</w:t>
-      </w:r>
-      <w:r>
-        <w:rPr>
-          <w:b/>
-          <w:bCs/>
-          <w:color w:val="C00000"/>
-        </w:rPr>
-        <w:t>.docx</w:t>
-      </w:r>
-    </w:p>
-    <w:p>
-      <w:pPr>
-        <w:pStyle w:val="ListParagraph"/>
-        <w:rPr>
-          <w:b/>
-          <w:bCs/>
-          <w:color w:val="FF0000"/>
-          <w:sz w:val="28"/>
-          <w:szCs w:val="28"/>
-          <w:u w:val="single"/>
-        </w:rPr>
-      </w:pPr>
-      <w:r>
-        <w:rPr>
-          <w:b/>
-          <w:bCs/>
-          <w:color w:val="FF0000"/>
-          <w:sz w:val="28"/>
-          <w:szCs w:val="28"/>
-          <w:u w:val="single"/>
-        </w:rPr>
-        <w:t>[Write TA name in your document name]</w:t>
-      </w:r>
-    </w:p>
-    <w:p>
-      <w:pPr>
-        <w:pStyle w:val="ListParagraph"/>
-        <w:rPr>
-          <w:b/>
-          <w:bCs/>
-          <w:color w:val="FF0000"/>
-          <w:sz w:val="28"/>
-          <w:szCs w:val="28"/>
-        </w:rPr>
-      </w:pPr>
-      <w:r>
-        <w:rPr>
-          <w:b/>
-          <w:bCs/>
-          <w:color w:val="FF0000"/>
-          <w:sz w:val="28"/>
-          <w:szCs w:val="28"/>
-        </w:rPr>
-        <w:t xml:space="preserve">Examples: </w:t>
-      </w:r>
-    </w:p>
-    <w:p>
-      <w:pPr>
-        <w:pStyle w:val="ListParagraph"/>
-        <w:ind w:firstLine="720"/>
-        <w:rPr>
-          <w:b/>
-          <w:bCs/>
-          <w:color w:val="FF0000"/>
-          <w:sz w:val="28"/>
-          <w:szCs w:val="28"/>
-        </w:rPr>
-      </w:pPr>
-      <w:r>
-        <w:rPr>
-          <w:b/>
-          <w:bCs/>
-          <w:color w:val="FF0000"/>
-          <w:sz w:val="28"/>
-          <w:szCs w:val="28"/>
-        </w:rPr>
-        <w:t>20120001-MohamedSamir-</w:t>
-      </w:r>
-      <w:r>
-        <w:rPr>
-          <w:b/>
-          <w:bCs/>
-          <w:color w:val="FF0000"/>
-          <w:sz w:val="28"/>
-          <w:szCs w:val="28"/>
-        </w:rPr>
-        <w:t>Sprint1</w:t>
-      </w:r>
-      <w:r>
-        <w:rPr>
-          <w:b/>
-          <w:bCs/>
-          <w:color w:val="FF0000"/>
-          <w:sz w:val="28"/>
-          <w:szCs w:val="28"/>
-        </w:rPr>
-        <w:t>-SDS Document</w:t>
-      </w:r>
-      <w:r>
-        <w:rPr>
-          <w:b/>
-          <w:bCs/>
-          <w:color w:val="FF0000"/>
-          <w:sz w:val="28"/>
-          <w:szCs w:val="28"/>
-        </w:rPr>
-        <w:t>.docx</w:t>
-      </w:r>
-    </w:p>
-    <w:p>
-      <w:pPr>
-        <w:pStyle w:val="ListParagraph"/>
-        <w:ind w:firstLine="720"/>
-        <w:rPr>
-          <w:b/>
-          <w:bCs/>
-          <w:color w:val="FF0000"/>
-          <w:sz w:val="28"/>
-          <w:szCs w:val="28"/>
-        </w:rPr>
-      </w:pPr>
-      <w:r>
-        <w:rPr>
-          <w:b/>
-          <w:bCs/>
-          <w:color w:val="FF0000"/>
-          <w:sz w:val="28"/>
-          <w:szCs w:val="28"/>
-        </w:rPr>
-        <w:t>20120001-OmarKhaled-</w:t>
-      </w:r>
-      <w:r>
-        <w:rPr>
-          <w:b/>
-          <w:bCs/>
-          <w:color w:val="FF0000"/>
-          <w:sz w:val="28"/>
-          <w:szCs w:val="28"/>
-        </w:rPr>
-        <w:t xml:space="preserve"> </w:t>
-      </w:r>
-      <w:r>
-        <w:rPr>
-          <w:b/>
-          <w:bCs/>
-          <w:color w:val="FF0000"/>
-          <w:sz w:val="28"/>
-          <w:szCs w:val="28"/>
-        </w:rPr>
-        <w:t>Sprint1</w:t>
-      </w:r>
-      <w:r>
-        <w:rPr>
-          <w:b/>
-          <w:bCs/>
-          <w:color w:val="FF0000"/>
-          <w:sz w:val="28"/>
-          <w:szCs w:val="28"/>
-        </w:rPr>
-        <w:t>-SDS Document</w:t>
-      </w:r>
-      <w:r>
-        <w:rPr>
-          <w:b/>
-          <w:bCs/>
-          <w:color w:val="FF0000"/>
-          <w:sz w:val="28"/>
-          <w:szCs w:val="28"/>
-        </w:rPr>
-        <w:t>.docx</w:t>
-      </w:r>
-    </w:p>
-    <w:p>
-      <w:pPr>
-        <w:pStyle w:val="ListParagraph"/>
-        <w:ind w:firstLine="720"/>
-        <w:rPr>
-          <w:b/>
-          <w:bCs/>
-          <w:color w:val="FF0000"/>
-          <w:sz w:val="28"/>
-          <w:szCs w:val="28"/>
-        </w:rPr>
-      </w:pPr>
-    </w:p>
-    <w:p>
-      <w:pPr>
-        <w:pStyle w:val="ListParagraph"/>
-        <w:numPr>
-          <w:ilvl w:val="0"/>
-          <w:numId w:val="1"/>
-        </w:numPr>
-        <w:rPr>
-          <w:b/>
-          <w:bCs/>
-          <w:color w:val="C00000"/>
-        </w:rPr>
-      </w:pPr>
-      <w:r>
-        <w:rPr>
-          <w:b/>
-          <w:bCs/>
-          <w:color w:val="C00000"/>
-        </w:rPr>
-        <w:t>Remove the following notes and any red notes</w:t>
-      </w:r>
-      <w:r>
-        <w:rPr>
-          <w:b/>
-          <w:bCs/>
-          <w:highlight w:val="red"/>
-        </w:rPr>
-        <w:t xml:space="preserve"> </w:t>
-      </w:r>
-    </w:p>
-    <w:p>
-      <w:pPr>
-        <w:pStyle w:val="Heading1"/>
-      </w:pPr>
-    </w:p>
+    <w:p/>
+    <w:p/>
+    <w:p/>
+    <w:p/>
+    <w:p/>
+    <w:p/>
+    <w:p/>
+    <w:p/>
+    <w:p/>
     <w:p>
       <w:pPr>
         <w:pStyle w:val="Heading1"/>
@@ -1357,13 +1083,10 @@
       </w:r>
       <w:bookmarkEnd w:id="1"/>
     </w:p>
+    <w:p/>
     <w:p>
       <w:pPr>
         <w:pStyle w:val="ListParagraph"/>
-        <w:numPr>
-          <w:ilvl w:val="0"/>
-          <w:numId w:val="2"/>
-        </w:numPr>
         <w:rPr>
           <w:b/>
           <w:bCs/>
@@ -1374,258 +1097,15 @@
         <w:rPr>
           <w:b/>
           <w:bCs/>
+          <w:noProof/>
           <w:color w:val="FF0000"/>
         </w:rPr>
-        <w:t>You should provide clean version for your class diagram design.</w:t>
-      </w:r>
-    </w:p>
-    <w:p>
-      <w:pPr>
-        <w:pStyle w:val="ListParagraph"/>
-        <w:numPr>
-          <w:ilvl w:val="0"/>
-          <w:numId w:val="2"/>
-        </w:numPr>
-        <w:rPr>
-          <w:b/>
-          <w:bCs/>
-          <w:color w:val="C00000"/>
-        </w:rPr>
-      </w:pPr>
-      <w:r>
-        <w:rPr>
-          <w:b/>
-          <w:bCs/>
-          <w:color w:val="C00000"/>
-        </w:rPr>
         <w:lastRenderedPageBreak/>
-        <w:t>Class diagram is a static diagram and should not represent any dynamic flow of events.</w:t>
-      </w:r>
-    </w:p>
-    <w:p>
-      <w:pPr>
-        <w:pStyle w:val="ListParagraph"/>
-        <w:numPr>
-          <w:ilvl w:val="0"/>
-          <w:numId w:val="2"/>
-        </w:numPr>
-        <w:rPr>
-          <w:b/>
-          <w:bCs/>
-          <w:color w:val="C00000"/>
-        </w:rPr>
-      </w:pPr>
-      <w:r>
-        <w:rPr>
-          <w:b/>
-          <w:bCs/>
-          <w:color w:val="C00000"/>
-        </w:rPr>
-        <w:t>Put Relationships between classes and the types of the relationships.</w:t>
-      </w:r>
-    </w:p>
-    <w:p>
-      <w:pPr>
-        <w:pStyle w:val="ListParagraph"/>
-        <w:numPr>
-          <w:ilvl w:val="0"/>
-          <w:numId w:val="2"/>
-        </w:numPr>
-        <w:rPr>
-          <w:b/>
-          <w:bCs/>
-          <w:color w:val="C00000"/>
-        </w:rPr>
-      </w:pPr>
-      <w:r>
-        <w:rPr>
-          <w:b/>
-          <w:bCs/>
-          <w:color w:val="C00000"/>
-        </w:rPr>
-        <w:t>Put multiplicity.</w:t>
-      </w:r>
-    </w:p>
-    <w:p>
-      <w:pPr>
-        <w:pStyle w:val="ListParagraph"/>
-        <w:numPr>
-          <w:ilvl w:val="0"/>
-          <w:numId w:val="2"/>
-        </w:numPr>
-        <w:rPr>
-          <w:b/>
-          <w:bCs/>
-          <w:color w:val="C00000"/>
-        </w:rPr>
-      </w:pPr>
-      <w:r>
-        <w:rPr>
-          <w:b/>
-          <w:bCs/>
-          <w:color w:val="C00000"/>
-        </w:rPr>
-        <w:t>Put relationship name (e.g. faculty "offer" course).</w:t>
-      </w:r>
-    </w:p>
-    <w:p>
-      <w:pPr>
-        <w:pStyle w:val="ListParagraph"/>
-        <w:numPr>
-          <w:ilvl w:val="0"/>
-          <w:numId w:val="2"/>
-        </w:numPr>
-        <w:rPr>
-          <w:b/>
-          <w:bCs/>
-          <w:color w:val="C00000"/>
-        </w:rPr>
-      </w:pPr>
-      <w:r>
-        <w:rPr>
-          <w:b/>
-          <w:bCs/>
-          <w:color w:val="C00000"/>
-        </w:rPr>
-        <w:t>Put attributes in the classes.</w:t>
-      </w:r>
-    </w:p>
-    <w:p>
-      <w:pPr>
-        <w:pStyle w:val="ListParagraph"/>
-        <w:numPr>
-          <w:ilvl w:val="0"/>
-          <w:numId w:val="2"/>
-        </w:numPr>
-        <w:rPr>
-          <w:b/>
-          <w:bCs/>
-          <w:color w:val="C00000"/>
-        </w:rPr>
-      </w:pPr>
-      <w:r>
-        <w:rPr>
-          <w:b/>
-          <w:bCs/>
-          <w:color w:val="C00000"/>
-        </w:rPr>
-        <w:t xml:space="preserve">Put functions &amp; </w:t>
-      </w:r>
-      <w:r>
-        <w:rPr>
-          <w:b/>
-          <w:bCs/>
-          <w:color w:val="C00000"/>
-        </w:rPr>
-        <w:t>Put parameters.</w:t>
-      </w:r>
-    </w:p>
-    <w:p>
-      <w:pPr>
-        <w:pStyle w:val="ListParagraph"/>
-        <w:numPr>
-          <w:ilvl w:val="0"/>
-          <w:numId w:val="2"/>
-        </w:numPr>
-        <w:rPr>
-          <w:b/>
-          <w:bCs/>
-          <w:color w:val="C00000"/>
-        </w:rPr>
-      </w:pPr>
-      <w:r>
-        <w:rPr>
-          <w:b/>
-          <w:bCs/>
-          <w:color w:val="C00000"/>
-        </w:rPr>
-        <w:t>Put data types of each attributes and the parameters.</w:t>
-      </w:r>
-    </w:p>
-    <w:p>
-      <w:pPr>
-        <w:pStyle w:val="ListParagraph"/>
-        <w:numPr>
-          <w:ilvl w:val="0"/>
-          <w:numId w:val="2"/>
-        </w:numPr>
-        <w:rPr>
-          <w:b/>
-          <w:bCs/>
-          <w:color w:val="C00000"/>
-        </w:rPr>
-      </w:pPr>
-      <w:r>
-        <w:rPr>
-          <w:b/>
-          <w:bCs/>
-          <w:color w:val="C00000"/>
-        </w:rPr>
-        <w:t>Highly perfered: Each class has a corresponding interface</w:t>
-      </w:r>
-    </w:p>
-    <w:p>
-      <w:pPr>
-        <w:pStyle w:val="ListParagraph"/>
-        <w:numPr>
-          <w:ilvl w:val="1"/>
-          <w:numId w:val="2"/>
-        </w:numPr>
-        <w:rPr>
-          <w:b/>
-          <w:bCs/>
-          <w:color w:val="C00000"/>
-        </w:rPr>
-      </w:pPr>
-      <w:r>
-        <w:rPr>
-          <w:b/>
-          <w:bCs/>
-          <w:color w:val="C00000"/>
-        </w:rPr>
-        <w:t>Let all objects parameters and returns be of interface type.</w:t>
-      </w:r>
-    </w:p>
-    <w:p>
-      <w:pPr>
-        <w:pStyle w:val="ListParagraph"/>
-        <w:numPr>
-          <w:ilvl w:val="0"/>
-          <w:numId w:val="2"/>
-        </w:numPr>
-        <w:rPr>
-          <w:b/>
-          <w:bCs/>
-          <w:color w:val="FF0000"/>
-        </w:rPr>
-      </w:pPr>
-      <w:r>
-        <w:rPr>
-          <w:b/>
-          <w:bCs/>
-          <w:color w:val="C00000"/>
-        </w:rPr>
-        <w:t>See Shopping Cart Case Study</w:t>
-      </w:r>
-    </w:p>
-    <w:p>
-      <w:pPr>
-        <w:pStyle w:val="ListParagraph"/>
-        <w:rPr>
-          <w:b/>
-          <w:bCs/>
-          <w:color w:val="FF0000"/>
-        </w:rPr>
-      </w:pPr>
-      <w:r>
-        <w:rPr>
-          <w:noProof/>
-        </w:rPr>
         <w:drawing>
-          <wp:inline distT="0" distB="0" distL="0" distR="0" wp14:anchorId="6440BF7D" wp14:editId="22FF06A3">
-            <wp:extent cx="6126480" cy="3684270"/>
+          <wp:inline distT="0" distB="0" distL="0" distR="0" wp14:anchorId="4137926D" wp14:editId="359527C1">
+            <wp:extent cx="6126480" cy="2785110"/>
             <wp:effectExtent l="0" t="0" r="0" b="0"/>
-            <wp:docPr id="10" name="Picture 10" descr="E:\Edu\FCI-CU\TA\TA Courses\SWE\2014-2015 SWE1\Section\ShoppingCart Case Study\CS352-SE2014-Project Design- Shopping Cart\ShoppingCartClassDiagram.png"/>
+            <wp:docPr id="1" name="Picture 1"/>
             <wp:cNvGraphicFramePr>
               <a:graphicFrameLocks xmlns:a="http://schemas.openxmlformats.org/drawingml/2006/main" noChangeAspect="1"/>
             </wp:cNvGraphicFramePr>
@@ -1633,33 +1113,29 @@
               <a:graphicData uri="http://schemas.openxmlformats.org/drawingml/2006/picture">
                 <pic:pic xmlns:pic="http://schemas.openxmlformats.org/drawingml/2006/picture">
                   <pic:nvPicPr>
-                    <pic:cNvPr id="0" name="Picture 10" descr="E:\Edu\FCI-CU\TA\TA Courses\SWE\2014-2015 SWE1\Section\ShoppingCart Case Study\CS352-SE2014-Project Design- Shopping Cart\ShoppingCartClassDiagram.png"/>
-                    <pic:cNvPicPr>
-                      <a:picLocks noChangeAspect="1" noChangeArrowheads="1"/>
-                    </pic:cNvPicPr>
+                    <pic:cNvPr id="1" name="SWE_Sprint1.PNG"/>
+                    <pic:cNvPicPr/>
                   </pic:nvPicPr>
                   <pic:blipFill>
-                    <a:blip r:embed="rId10" cstate="print"/>
-                    <a:srcRect/>
+                    <a:blip r:embed="rId10">
+                      <a:extLst>
+                        <a:ext uri="{28A0092B-C50C-407E-A947-70E740481C1C}">
+                          <a14:useLocalDpi xmlns:a14="http://schemas.microsoft.com/office/drawing/2010/main" val="0"/>
+                        </a:ext>
+                      </a:extLst>
+                    </a:blip>
                     <a:stretch>
                       <a:fillRect/>
                     </a:stretch>
                   </pic:blipFill>
-                  <pic:spPr bwMode="auto">
+                  <pic:spPr>
                     <a:xfrm>
                       <a:off x="0" y="0"/>
-                      <a:ext cx="6126480" cy="3684270"/>
+                      <a:ext cx="6126480" cy="2785110"/>
                     </a:xfrm>
                     <a:prstGeom prst="rect">
                       <a:avLst/>
                     </a:prstGeom>
-                    <a:noFill/>
-                    <a:ln w="9525">
-                      <a:noFill/>
-                      <a:miter lim="800000"/>
-                      <a:headEnd/>
-                      <a:tailEnd/>
-                    </a:ln>
                   </pic:spPr>
                 </pic:pic>
               </a:graphicData>
@@ -1670,6 +1146,26 @@
     </w:p>
     <w:p>
       <w:pPr>
+        <w:pStyle w:val="ListParagraph"/>
+        <w:rPr>
+          <w:b/>
+          <w:bCs/>
+          <w:color w:val="FF0000"/>
+        </w:rPr>
+      </w:pPr>
+    </w:p>
+    <w:p>
+      <w:pPr>
+        <w:pStyle w:val="ListParagraph"/>
+        <w:rPr>
+          <w:b/>
+          <w:bCs/>
+          <w:color w:val="FF0000"/>
+        </w:rPr>
+      </w:pPr>
+    </w:p>
+    <w:p>
+      <w:pPr>
         <w:pStyle w:val="Heading1"/>
       </w:pPr>
       <w:bookmarkStart w:id="2" w:name="_Toc507236836"/>
@@ -1778,8 +1274,6 @@
         </w:rPr>
         <w:t xml:space="preserve"> corresponding to class diagrams.</w:t>
       </w:r>
-      <w:bookmarkStart w:id="5" w:name="_GoBack"/>
-      <w:bookmarkEnd w:id="5"/>
     </w:p>
     <w:p>
       <w:pPr>
@@ -1800,7 +1294,6 @@
           <w:bCs/>
           <w:color w:val="C00000"/>
         </w:rPr>
-        <w:lastRenderedPageBreak/>
         <w:t>Following are couple of examples for small / meduim examples. We expect such diagrams, however there is a missing thing in them. Most of calls don’t have parameters. Please always specify the parameters in the call, matching the class diagram.</w:t>
       </w:r>
     </w:p>
@@ -1817,6 +1310,7 @@
         <w:rPr>
           <w:noProof/>
         </w:rPr>
+        <w:lastRenderedPageBreak/>
         <w:drawing>
           <wp:inline distT="0" distB="0" distL="0" distR="0" wp14:anchorId="2CAE6818" wp14:editId="39DC2222">
             <wp:extent cx="4448175" cy="4191147"/>
@@ -1934,13 +1428,13 @@
       <w:pPr>
         <w:pStyle w:val="Heading1"/>
       </w:pPr>
-      <w:bookmarkStart w:id="6" w:name="_Toc507236837"/>
+      <w:bookmarkStart w:id="5" w:name="_Toc507236837"/>
       <w:bookmarkEnd w:id="3"/>
       <w:bookmarkEnd w:id="4"/>
       <w:r>
         <w:t>Github repository link</w:t>
       </w:r>
-      <w:bookmarkEnd w:id="6"/>
+      <w:bookmarkEnd w:id="5"/>
     </w:p>
     <w:p>
       <w:pPr>
@@ -2133,7 +1627,7 @@
               <w:rPr>
                 <w:noProof/>
               </w:rPr>
-              <w:t>5</w:t>
+              <w:t>2</w:t>
             </w:r>
             <w:r>
               <w:rPr>
@@ -4598,7 +4092,7 @@
 </file>
 
 <file path=customXml/itemProps1.xml><?xml version="1.0" encoding="utf-8"?>
-<ds:datastoreItem xmlns:ds="http://schemas.openxmlformats.org/officeDocument/2006/customXml" ds:itemID="{29CA146F-7100-4C21-962A-8BDA19928119}">
+<ds:datastoreItem xmlns:ds="http://schemas.openxmlformats.org/officeDocument/2006/customXml" ds:itemID="{07F4F6DA-964C-404F-B8AF-FEB29BD8C65E}">
   <ds:schemaRefs>
     <ds:schemaRef ds:uri="http://schemas.openxmlformats.org/officeDocument/2006/bibliography"/>
   </ds:schemaRefs>

</xml_diff>

<commit_message>
put the get all registered sequance diagram
</commit_message>
<xml_diff>
--- a/SWE_project/20170043-Eng Mahmoud Hadad-Sprint1-SDS Document.docx.docx
+++ b/SWE_project/20170043-Eng Mahmoud Hadad-Sprint1-SDS Document.docx.docx
@@ -1,6 +1,6 @@
 
 <file path=word/document.xml><?xml version="1.0" encoding="utf-8"?>
-<w:document xmlns:wpc="http://schemas.microsoft.com/office/word/2010/wordprocessingCanvas" xmlns:cx="http://schemas.microsoft.com/office/drawing/2014/chartex" xmlns:cx1="http://schemas.microsoft.com/office/drawing/2015/9/8/chartex" xmlns:cx2="http://schemas.microsoft.com/office/drawing/2015/10/21/chartex" xmlns:cx3="http://schemas.microsoft.com/office/drawing/2016/5/9/chartex" xmlns:cx4="http://schemas.microsoft.com/office/drawing/2016/5/10/chartex" xmlns:cx5="http://schemas.microsoft.com/office/drawing/2016/5/11/chartex" xmlns:cx6="http://schemas.microsoft.com/office/drawing/2016/5/12/chartex" xmlns:cx7="http://schemas.microsoft.com/office/drawing/2016/5/13/chartex" xmlns:cx8="http://schemas.microsoft.com/office/drawing/2016/5/14/chartex" xmlns:mc="http://schemas.openxmlformats.org/markup-compatibility/2006" xmlns:aink="http://schemas.microsoft.com/office/drawing/2016/ink" xmlns:am3d="http://schemas.microsoft.com/office/drawing/2017/model3d" xmlns:o="urn:schemas-microsoft-com:office:office" xmlns:r="http://schemas.openxmlformats.org/officeDocument/2006/relationships" xmlns:m="http://schemas.openxmlformats.org/officeDocument/2006/math" xmlns:v="urn:schemas-microsoft-com:vml" xmlns:wp14="http://schemas.microsoft.com/office/word/2010/wordprocessingDrawing" xmlns:wp="http://schemas.openxmlformats.org/drawingml/2006/wordprocessingDrawing" xmlns:w10="urn:schemas-microsoft-com:office:word" xmlns:w="http://schemas.openxmlformats.org/wordprocessingml/2006/main" xmlns:w14="http://schemas.microsoft.com/office/word/2010/wordml" xmlns:w15="http://schemas.microsoft.com/office/word/2012/wordml" xmlns:w16cid="http://schemas.microsoft.com/office/word/2016/wordml/cid" xmlns:w16se="http://schemas.microsoft.com/office/word/2015/wordml/symex" xmlns:wpg="http://schemas.microsoft.com/office/word/2010/wordprocessingGroup" xmlns:wpi="http://schemas.microsoft.com/office/word/2010/wordprocessingInk" xmlns:wne="http://schemas.microsoft.com/office/word/2006/wordml" xmlns:wps="http://schemas.microsoft.com/office/word/2010/wordprocessingShape" mc:Ignorable="w14 w15 w16se w16cid wp14">
+<w:document xmlns:ve="http://schemas.openxmlformats.org/markup-compatibility/2006" xmlns:o="urn:schemas-microsoft-com:office:office" xmlns:r="http://schemas.openxmlformats.org/officeDocument/2006/relationships" xmlns:m="http://schemas.openxmlformats.org/officeDocument/2006/math" xmlns:v="urn:schemas-microsoft-com:vml" xmlns:wp="http://schemas.openxmlformats.org/drawingml/2006/wordprocessingDrawing" xmlns:w10="urn:schemas-microsoft-com:office:word" xmlns:w="http://schemas.openxmlformats.org/wordprocessingml/2006/main" xmlns:wne="http://schemas.microsoft.com/office/word/2006/wordml">
   <w:body>
     <w:p>
       <w:pPr>
@@ -53,7 +53,7 @@
           <w:szCs w:val="36"/>
         </w:rPr>
         <w:drawing>
-          <wp:anchor distT="0" distB="0" distL="114300" distR="114300" simplePos="0" relativeHeight="251660288" behindDoc="0" locked="0" layoutInCell="1" allowOverlap="1" wp14:anchorId="358E71F3" wp14:editId="34B638D7">
+          <wp:anchor distT="0" distB="0" distL="114300" distR="114300" simplePos="0" relativeHeight="251660288" behindDoc="0" locked="0" layoutInCell="1" allowOverlap="1">
             <wp:simplePos x="0" y="0"/>
             <wp:positionH relativeFrom="column">
               <wp:posOffset>453929</wp:posOffset>
@@ -79,7 +79,7 @@
                     <a:blip r:embed="rId8" cstate="print">
                       <a:extLst>
                         <a:ext uri="{28A0092B-C50C-407E-A947-70E740481C1C}">
-                          <a14:useLocalDpi xmlns:a14="http://schemas.microsoft.com/office/drawing/2010/main" val="0"/>
+                          <a14:useLocalDpi xmlns:a14="http://schemas.microsoft.com/office/drawing/2010/main" xmlns:wps="http://schemas.microsoft.com/office/word/2010/wordprocessingShape" xmlns:wpi="http://schemas.microsoft.com/office/word/2010/wordprocessingInk" xmlns:wpg="http://schemas.microsoft.com/office/word/2010/wordprocessingGroup" xmlns:w16se="http://schemas.microsoft.com/office/word/2015/wordml/symex" xmlns:w16cid="http://schemas.microsoft.com/office/word/2016/wordml/cid" xmlns:w15="http://schemas.microsoft.com/office/word/2012/wordml" xmlns:w14="http://schemas.microsoft.com/office/word/2010/wordml" xmlns:w="http://schemas.openxmlformats.org/wordprocessingml/2006/main" xmlns:w10="urn:schemas-microsoft-com:office:word" xmlns:wp14="http://schemas.microsoft.com/office/word/2010/wordprocessingDrawing" xmlns:v="urn:schemas-microsoft-com:vml" xmlns:o="urn:schemas-microsoft-com:office:office" xmlns:am3d="http://schemas.microsoft.com/office/drawing/2017/model3d" xmlns:aink="http://schemas.microsoft.com/office/drawing/2016/ink" xmlns:mc="http://schemas.openxmlformats.org/markup-compatibility/2006" xmlns:cx8="http://schemas.microsoft.com/office/drawing/2016/5/14/chartex" xmlns:cx7="http://schemas.microsoft.com/office/drawing/2016/5/13/chartex" xmlns:cx6="http://schemas.microsoft.com/office/drawing/2016/5/12/chartex" xmlns:cx5="http://schemas.microsoft.com/office/drawing/2016/5/11/chartex" xmlns:cx4="http://schemas.microsoft.com/office/drawing/2016/5/10/chartex" xmlns:cx3="http://schemas.microsoft.com/office/drawing/2016/5/9/chartex" xmlns:cx2="http://schemas.microsoft.com/office/drawing/2015/10/21/chartex" xmlns:cx1="http://schemas.microsoft.com/office/drawing/2015/9/8/chartex" xmlns:cx="http://schemas.microsoft.com/office/drawing/2014/chartex" xmlns:wpc="http://schemas.microsoft.com/office/word/2010/wordprocessingCanvas" xmlns="" val="0"/>
                         </a:ext>
                       </a:extLst>
                     </a:blip>
@@ -109,7 +109,7 @@
           <w:szCs w:val="36"/>
         </w:rPr>
         <w:drawing>
-          <wp:anchor distT="0" distB="0" distL="114300" distR="114300" simplePos="0" relativeHeight="251659264" behindDoc="0" locked="0" layoutInCell="1" allowOverlap="1" wp14:anchorId="4DAF6779" wp14:editId="5D215EDA">
+          <wp:anchor distT="0" distB="0" distL="114300" distR="114300" simplePos="0" relativeHeight="251659264" behindDoc="0" locked="0" layoutInCell="1" allowOverlap="1">
             <wp:simplePos x="0" y="0"/>
             <wp:positionH relativeFrom="column">
               <wp:posOffset>4083050</wp:posOffset>
@@ -137,7 +137,7 @@
                     <a:blip r:embed="rId9" cstate="print">
                       <a:extLst>
                         <a:ext uri="{28A0092B-C50C-407E-A947-70E740481C1C}">
-                          <a14:useLocalDpi xmlns:a14="http://schemas.microsoft.com/office/drawing/2010/main" val="0"/>
+                          <a14:useLocalDpi xmlns:a14="http://schemas.microsoft.com/office/drawing/2010/main" xmlns:wps="http://schemas.microsoft.com/office/word/2010/wordprocessingShape" xmlns:wpi="http://schemas.microsoft.com/office/word/2010/wordprocessingInk" xmlns:wpg="http://schemas.microsoft.com/office/word/2010/wordprocessingGroup" xmlns:w16se="http://schemas.microsoft.com/office/word/2015/wordml/symex" xmlns:w16cid="http://schemas.microsoft.com/office/word/2016/wordml/cid" xmlns:w15="http://schemas.microsoft.com/office/word/2012/wordml" xmlns:w14="http://schemas.microsoft.com/office/word/2010/wordml" xmlns:w="http://schemas.openxmlformats.org/wordprocessingml/2006/main" xmlns:w10="urn:schemas-microsoft-com:office:word" xmlns:wp14="http://schemas.microsoft.com/office/word/2010/wordprocessingDrawing" xmlns:v="urn:schemas-microsoft-com:vml" xmlns:o="urn:schemas-microsoft-com:office:office" xmlns:am3d="http://schemas.microsoft.com/office/drawing/2017/model3d" xmlns:aink="http://schemas.microsoft.com/office/drawing/2016/ink" xmlns:mc="http://schemas.openxmlformats.org/markup-compatibility/2006" xmlns:cx8="http://schemas.microsoft.com/office/drawing/2016/5/14/chartex" xmlns:cx7="http://schemas.microsoft.com/office/drawing/2016/5/13/chartex" xmlns:cx6="http://schemas.microsoft.com/office/drawing/2016/5/12/chartex" xmlns:cx5="http://schemas.microsoft.com/office/drawing/2016/5/11/chartex" xmlns:cx4="http://schemas.microsoft.com/office/drawing/2016/5/10/chartex" xmlns:cx3="http://schemas.microsoft.com/office/drawing/2016/5/9/chartex" xmlns:cx2="http://schemas.microsoft.com/office/drawing/2015/10/21/chartex" xmlns:cx1="http://schemas.microsoft.com/office/drawing/2015/9/8/chartex" xmlns:cx="http://schemas.microsoft.com/office/drawing/2014/chartex" xmlns:wpc="http://schemas.microsoft.com/office/word/2010/wordprocessingCanvas" xmlns="" val="0"/>
                         </a:ext>
                       </a:extLst>
                     </a:blip>
@@ -167,13 +167,6 @@
           <w:sz w:val="36"/>
           <w:szCs w:val="36"/>
         </w:rPr>
-        <w:t xml:space="preserve">      </w:t>
-      </w:r>
-      <w:r>
-        <w:rPr>
-          <w:sz w:val="36"/>
-          <w:szCs w:val="36"/>
-        </w:rPr>
         <w:br/>
       </w:r>
     </w:p>
@@ -297,7 +290,7 @@
           <w:insideH w:val="single" w:sz="4" w:space="0" w:color="000000"/>
           <w:insideV w:val="single" w:sz="4" w:space="0" w:color="000000"/>
         </w:tblBorders>
-        <w:tblLook w:val="04A0" w:firstRow="1" w:lastRow="0" w:firstColumn="1" w:lastColumn="0" w:noHBand="0" w:noVBand="1"/>
+        <w:tblLook w:val="04A0"/>
       </w:tblPr>
       <w:tblGrid>
         <w:gridCol w:w="1109"/>
@@ -594,17 +587,6 @@
           <w:szCs w:val="32"/>
           <w:lang w:bidi="ar-EG"/>
         </w:rPr>
-        <w:t xml:space="preserve"> </w:t>
-      </w:r>
-      <w:r>
-        <w:rPr>
-          <w:b/>
-          <w:bCs/>
-          <w:color w:val="FF0000"/>
-          <w:sz w:val="32"/>
-          <w:szCs w:val="32"/>
-          <w:lang w:bidi="ar-EG"/>
-        </w:rPr>
         <w:t>[</w:t>
       </w:r>
       <w:r>
@@ -763,7 +745,6 @@
           <w:docPartUnique/>
         </w:docPartObj>
       </w:sdtPr>
-      <w:sdtEndPr/>
       <w:sdtContent>
         <w:p>
           <w:pPr>
@@ -1079,12 +1060,15 @@
     <w:p/>
     <w:p/>
     <w:p/>
+    <w:p/>
+    <w:p/>
     <w:p>
       <w:pPr>
         <w:pStyle w:val="Heading1"/>
       </w:pPr>
       <w:bookmarkStart w:id="1" w:name="_Toc507236835"/>
       <w:r>
+        <w:lastRenderedPageBreak/>
         <w:t>Class diagram design</w:t>
       </w:r>
       <w:bookmarkEnd w:id="1"/>
@@ -1106,48 +1090,181 @@
           <w:noProof/>
           <w:color w:val="FF0000"/>
         </w:rPr>
-        <w:drawing>
-          <wp:inline distT="0" distB="0" distL="0" distR="0" wp14:anchorId="4137926D" wp14:editId="359527C1">
-            <wp:extent cx="6126480" cy="2785110"/>
-            <wp:effectExtent l="0" t="0" r="0" b="0"/>
-            <wp:docPr id="1" name="Picture 1"/>
-            <wp:cNvGraphicFramePr>
-              <a:graphicFrameLocks xmlns:a="http://schemas.openxmlformats.org/drawingml/2006/main" noChangeAspect="1"/>
-            </wp:cNvGraphicFramePr>
-            <a:graphic xmlns:a="http://schemas.openxmlformats.org/drawingml/2006/main">
-              <a:graphicData uri="http://schemas.openxmlformats.org/drawingml/2006/picture">
-                <pic:pic xmlns:pic="http://schemas.openxmlformats.org/drawingml/2006/picture">
-                  <pic:nvPicPr>
-                    <pic:cNvPr id="1" name="SWE_Sprint1.PNG"/>
-                    <pic:cNvPicPr/>
-                  </pic:nvPicPr>
-                  <pic:blipFill>
-                    <a:blip r:embed="rId10">
-                      <a:extLst>
-                        <a:ext uri="{28A0092B-C50C-407E-A947-70E740481C1C}">
-                          <a14:useLocalDpi xmlns:a14="http://schemas.microsoft.com/office/drawing/2010/main" val="0"/>
-                        </a:ext>
-                      </a:extLst>
-                    </a:blip>
-                    <a:stretch>
-                      <a:fillRect/>
-                    </a:stretch>
-                  </pic:blipFill>
-                  <pic:spPr>
-                    <a:xfrm>
-                      <a:off x="0" y="0"/>
-                      <a:ext cx="6126480" cy="2785110"/>
-                    </a:xfrm>
-                    <a:prstGeom prst="rect">
-                      <a:avLst/>
-                    </a:prstGeom>
-                  </pic:spPr>
-                </pic:pic>
-              </a:graphicData>
-            </a:graphic>
-          </wp:inline>
-        </w:drawing>
+        <w:pict>
+          <v:shapetype id="_x0000_t75" coordsize="21600,21600" o:spt="75" o:preferrelative="t" path="m@4@5l@4@11@9@11@9@5xe" filled="f" stroked="f">
+            <v:stroke joinstyle="miter"/>
+            <v:formulas>
+              <v:f eqn="if lineDrawn pixelLineWidth 0"/>
+              <v:f eqn="sum @0 1 0"/>
+              <v:f eqn="sum 0 0 @1"/>
+              <v:f eqn="prod @2 1 2"/>
+              <v:f eqn="prod @3 21600 pixelWidth"/>
+              <v:f eqn="prod @3 21600 pixelHeight"/>
+              <v:f eqn="sum @0 0 1"/>
+              <v:f eqn="prod @6 1 2"/>
+              <v:f eqn="prod @7 21600 pixelWidth"/>
+              <v:f eqn="sum @8 21600 0"/>
+              <v:f eqn="prod @7 21600 pixelHeight"/>
+              <v:f eqn="sum @10 21600 0"/>
+            </v:formulas>
+            <v:path o:extrusionok="f" gradientshapeok="t" o:connecttype="rect"/>
+            <o:lock v:ext="edit" aspectratio="t"/>
+          </v:shapetype>
+          <v:shape id="_x0000_i1025" type="#_x0000_t75" style="width:481.5pt;height:239.25pt">
+            <v:imagedata r:id="rId10" o:title="classPhase1SW2"/>
+          </v:shape>
+        </w:pict>
       </w:r>
+    </w:p>
+    <w:p>
+      <w:pPr>
+        <w:pStyle w:val="ListParagraph"/>
+        <w:rPr>
+          <w:b/>
+          <w:bCs/>
+          <w:color w:val="FF0000"/>
+        </w:rPr>
+      </w:pPr>
+    </w:p>
+    <w:p>
+      <w:pPr>
+        <w:pStyle w:val="ListParagraph"/>
+        <w:rPr>
+          <w:b/>
+          <w:bCs/>
+          <w:color w:val="FF0000"/>
+        </w:rPr>
+      </w:pPr>
+    </w:p>
+    <w:p>
+      <w:pPr>
+        <w:pStyle w:val="ListParagraph"/>
+        <w:rPr>
+          <w:b/>
+          <w:bCs/>
+          <w:color w:val="FF0000"/>
+        </w:rPr>
+      </w:pPr>
+    </w:p>
+    <w:p>
+      <w:pPr>
+        <w:pStyle w:val="ListParagraph"/>
+        <w:rPr>
+          <w:b/>
+          <w:bCs/>
+          <w:color w:val="FF0000"/>
+        </w:rPr>
+      </w:pPr>
+    </w:p>
+    <w:p>
+      <w:pPr>
+        <w:pStyle w:val="ListParagraph"/>
+        <w:rPr>
+          <w:b/>
+          <w:bCs/>
+          <w:color w:val="FF0000"/>
+        </w:rPr>
+      </w:pPr>
+    </w:p>
+    <w:p>
+      <w:pPr>
+        <w:pStyle w:val="ListParagraph"/>
+        <w:rPr>
+          <w:b/>
+          <w:bCs/>
+          <w:color w:val="FF0000"/>
+        </w:rPr>
+      </w:pPr>
+    </w:p>
+    <w:p>
+      <w:pPr>
+        <w:pStyle w:val="ListParagraph"/>
+        <w:rPr>
+          <w:b/>
+          <w:bCs/>
+          <w:color w:val="FF0000"/>
+        </w:rPr>
+      </w:pPr>
+    </w:p>
+    <w:p>
+      <w:pPr>
+        <w:pStyle w:val="ListParagraph"/>
+        <w:rPr>
+          <w:b/>
+          <w:bCs/>
+          <w:color w:val="FF0000"/>
+        </w:rPr>
+      </w:pPr>
+    </w:p>
+    <w:p>
+      <w:pPr>
+        <w:pStyle w:val="ListParagraph"/>
+        <w:rPr>
+          <w:b/>
+          <w:bCs/>
+          <w:color w:val="FF0000"/>
+        </w:rPr>
+      </w:pPr>
+    </w:p>
+    <w:p>
+      <w:pPr>
+        <w:pStyle w:val="ListParagraph"/>
+        <w:rPr>
+          <w:b/>
+          <w:bCs/>
+          <w:color w:val="FF0000"/>
+        </w:rPr>
+      </w:pPr>
+    </w:p>
+    <w:p>
+      <w:pPr>
+        <w:pStyle w:val="ListParagraph"/>
+        <w:rPr>
+          <w:b/>
+          <w:bCs/>
+          <w:color w:val="FF0000"/>
+        </w:rPr>
+      </w:pPr>
+    </w:p>
+    <w:p>
+      <w:pPr>
+        <w:pStyle w:val="ListParagraph"/>
+        <w:rPr>
+          <w:b/>
+          <w:bCs/>
+          <w:color w:val="FF0000"/>
+        </w:rPr>
+      </w:pPr>
+    </w:p>
+    <w:p>
+      <w:pPr>
+        <w:pStyle w:val="ListParagraph"/>
+        <w:rPr>
+          <w:b/>
+          <w:bCs/>
+          <w:color w:val="FF0000"/>
+        </w:rPr>
+      </w:pPr>
+    </w:p>
+    <w:p>
+      <w:pPr>
+        <w:pStyle w:val="ListParagraph"/>
+        <w:rPr>
+          <w:b/>
+          <w:bCs/>
+          <w:color w:val="FF0000"/>
+        </w:rPr>
+      </w:pPr>
+    </w:p>
+    <w:p>
+      <w:pPr>
+        <w:pStyle w:val="ListParagraph"/>
+        <w:rPr>
+          <w:b/>
+          <w:bCs/>
+          <w:color w:val="FF0000"/>
+        </w:rPr>
+      </w:pPr>
     </w:p>
     <w:p>
       <w:pPr>
@@ -1177,6 +1294,7 @@
       <w:bookmarkStart w:id="3" w:name="_Toc413612095"/>
       <w:bookmarkStart w:id="4" w:name="_Toc414459281"/>
       <w:r>
+        <w:lastRenderedPageBreak/>
         <w:t>Sequence diagram design</w:t>
       </w:r>
       <w:bookmarkEnd w:id="2"/>
@@ -1208,7 +1326,7 @@
           <w:color w:val="C00000"/>
         </w:rPr>
         <w:drawing>
-          <wp:inline distT="0" distB="0" distL="0" distR="0" wp14:anchorId="491D6F3D" wp14:editId="479ED211">
+          <wp:inline distT="0" distB="0" distL="0" distR="0">
             <wp:extent cx="6126480" cy="5038090"/>
             <wp:effectExtent l="0" t="0" r="0" b="0"/>
             <wp:docPr id="7" name="Picture 7"/>
@@ -1226,7 +1344,7 @@
                     <a:blip r:embed="rId11" cstate="print">
                       <a:extLst>
                         <a:ext uri="{28A0092B-C50C-407E-A947-70E740481C1C}">
-                          <a14:useLocalDpi xmlns:a14="http://schemas.microsoft.com/office/drawing/2010/main" val="0"/>
+                          <a14:useLocalDpi xmlns:a14="http://schemas.microsoft.com/office/drawing/2010/main" xmlns:wps="http://schemas.microsoft.com/office/word/2010/wordprocessingShape" xmlns:wpi="http://schemas.microsoft.com/office/word/2010/wordprocessingInk" xmlns:wpg="http://schemas.microsoft.com/office/word/2010/wordprocessingGroup" xmlns:w16se="http://schemas.microsoft.com/office/word/2015/wordml/symex" xmlns:w16cid="http://schemas.microsoft.com/office/word/2016/wordml/cid" xmlns:w15="http://schemas.microsoft.com/office/word/2012/wordml" xmlns:w14="http://schemas.microsoft.com/office/word/2010/wordml" xmlns:w="http://schemas.openxmlformats.org/wordprocessingml/2006/main" xmlns:w10="urn:schemas-microsoft-com:office:word" xmlns:wp14="http://schemas.microsoft.com/office/word/2010/wordprocessingDrawing" xmlns:v="urn:schemas-microsoft-com:vml" xmlns:o="urn:schemas-microsoft-com:office:office" xmlns:am3d="http://schemas.microsoft.com/office/drawing/2017/model3d" xmlns:aink="http://schemas.microsoft.com/office/drawing/2016/ink" xmlns:mc="http://schemas.openxmlformats.org/markup-compatibility/2006" xmlns:cx8="http://schemas.microsoft.com/office/drawing/2016/5/14/chartex" xmlns:cx7="http://schemas.microsoft.com/office/drawing/2016/5/13/chartex" xmlns:cx6="http://schemas.microsoft.com/office/drawing/2016/5/12/chartex" xmlns:cx5="http://schemas.microsoft.com/office/drawing/2016/5/11/chartex" xmlns:cx4="http://schemas.microsoft.com/office/drawing/2016/5/10/chartex" xmlns:cx3="http://schemas.microsoft.com/office/drawing/2016/5/9/chartex" xmlns:cx2="http://schemas.microsoft.com/office/drawing/2015/10/21/chartex" xmlns:cx1="http://schemas.microsoft.com/office/drawing/2015/9/8/chartex" xmlns:cx="http://schemas.microsoft.com/office/drawing/2014/chartex" xmlns:wpc="http://schemas.microsoft.com/office/word/2010/wordprocessingCanvas" xmlns="" val="0"/>
                         </a:ext>
                       </a:extLst>
                     </a:blip>
@@ -1253,10 +1371,6 @@
     <w:p>
       <w:pPr>
         <w:pStyle w:val="ListParagraph"/>
-        <w:numPr>
-          <w:ilvl w:val="0"/>
-          <w:numId w:val="2"/>
-        </w:numPr>
         <w:rPr>
           <w:b/>
           <w:bCs/>
@@ -1267,51 +1381,12 @@
         <w:rPr>
           <w:noProof/>
         </w:rPr>
-        <w:drawing>
-          <wp:inline distT="0" distB="0" distL="0" distR="0" wp14:anchorId="4D163BC8" wp14:editId="690041CB">
-            <wp:extent cx="5540135" cy="5095875"/>
-            <wp:effectExtent l="19050" t="0" r="3415" b="0"/>
-            <wp:docPr id="6" name="Picture 10" descr="http://www.uml-diagrams.org/examples/spring-hibernate-transaction-sequence-diagram-example.png"/>
-            <wp:cNvGraphicFramePr>
-              <a:graphicFrameLocks xmlns:a="http://schemas.openxmlformats.org/drawingml/2006/main" noChangeAspect="1"/>
-            </wp:cNvGraphicFramePr>
-            <a:graphic xmlns:a="http://schemas.openxmlformats.org/drawingml/2006/main">
-              <a:graphicData uri="http://schemas.openxmlformats.org/drawingml/2006/picture">
-                <pic:pic xmlns:pic="http://schemas.openxmlformats.org/drawingml/2006/picture">
-                  <pic:nvPicPr>
-                    <pic:cNvPr id="0" name="Picture 10" descr="http://www.uml-diagrams.org/examples/spring-hibernate-transaction-sequence-diagram-example.png"/>
-                    <pic:cNvPicPr>
-                      <a:picLocks noChangeAspect="1" noChangeArrowheads="1"/>
-                    </pic:cNvPicPr>
-                  </pic:nvPicPr>
-                  <pic:blipFill>
-                    <a:blip r:embed="rId12" cstate="print"/>
-                    <a:srcRect/>
-                    <a:stretch>
-                      <a:fillRect/>
-                    </a:stretch>
-                  </pic:blipFill>
-                  <pic:spPr bwMode="auto">
-                    <a:xfrm>
-                      <a:off x="0" y="0"/>
-                      <a:ext cx="5545858" cy="5101139"/>
-                    </a:xfrm>
-                    <a:prstGeom prst="rect">
-                      <a:avLst/>
-                    </a:prstGeom>
-                    <a:noFill/>
-                    <a:ln w="9525">
-                      <a:noFill/>
-                      <a:miter lim="800000"/>
-                      <a:headEnd/>
-                      <a:tailEnd/>
-                    </a:ln>
-                  </pic:spPr>
-                </pic:pic>
-              </a:graphicData>
-            </a:graphic>
-          </wp:inline>
-        </w:drawing>
+        <w:lastRenderedPageBreak/>
+        <w:pict>
+          <v:shape id="_x0000_i1026" type="#_x0000_t75" style="width:418.5pt;height:419.25pt">
+            <v:imagedata r:id="rId12" o:title="Untitled Diagram (1)"/>
+          </v:shape>
+        </w:pict>
       </w:r>
     </w:p>
     <w:p/>
@@ -1335,6 +1410,7 @@
           <w:numId w:val="4"/>
         </w:numPr>
         <w:rPr>
+          <w:color w:val="215868" w:themeColor="accent5" w:themeShade="80"/>
           <w:highlight w:val="yellow"/>
           <w:rtl/>
         </w:rPr>
@@ -1343,11 +1419,14 @@
         <w:rPr>
           <w:b/>
           <w:bCs/>
-          <w:color w:val="FF0000"/>
+          <w:color w:val="215868" w:themeColor="accent5" w:themeShade="80"/>
         </w:rPr>
         <w:t>https://github.com/esraa2367/SWE2_PROJECT.git</w:t>
       </w:r>
       <w:r>
+        <w:rPr>
+          <w:color w:val="215868" w:themeColor="accent5" w:themeShade="80"/>
+        </w:rPr>
         <w:t xml:space="preserve">, </w:t>
       </w:r>
     </w:p>
@@ -1365,8 +1444,8 @@
 </file>
 
 <file path=word/endnotes.xml><?xml version="1.0" encoding="utf-8"?>
-<w:endnotes xmlns:wpc="http://schemas.microsoft.com/office/word/2010/wordprocessingCanvas" xmlns:cx="http://schemas.microsoft.com/office/drawing/2014/chartex" xmlns:cx1="http://schemas.microsoft.com/office/drawing/2015/9/8/chartex" xmlns:cx2="http://schemas.microsoft.com/office/drawing/2015/10/21/chartex" xmlns:cx3="http://schemas.microsoft.com/office/drawing/2016/5/9/chartex" xmlns:cx4="http://schemas.microsoft.com/office/drawing/2016/5/10/chartex" xmlns:cx5="http://schemas.microsoft.com/office/drawing/2016/5/11/chartex" xmlns:cx6="http://schemas.microsoft.com/office/drawing/2016/5/12/chartex" xmlns:cx7="http://schemas.microsoft.com/office/drawing/2016/5/13/chartex" xmlns:cx8="http://schemas.microsoft.com/office/drawing/2016/5/14/chartex" xmlns:mc="http://schemas.openxmlformats.org/markup-compatibility/2006" xmlns:aink="http://schemas.microsoft.com/office/drawing/2016/ink" xmlns:am3d="http://schemas.microsoft.com/office/drawing/2017/model3d" xmlns:o="urn:schemas-microsoft-com:office:office" xmlns:r="http://schemas.openxmlformats.org/officeDocument/2006/relationships" xmlns:m="http://schemas.openxmlformats.org/officeDocument/2006/math" xmlns:v="urn:schemas-microsoft-com:vml" xmlns:wp14="http://schemas.microsoft.com/office/word/2010/wordprocessingDrawing" xmlns:wp="http://schemas.openxmlformats.org/drawingml/2006/wordprocessingDrawing" xmlns:w10="urn:schemas-microsoft-com:office:word" xmlns:w="http://schemas.openxmlformats.org/wordprocessingml/2006/main" xmlns:w14="http://schemas.microsoft.com/office/word/2010/wordml" xmlns:w15="http://schemas.microsoft.com/office/word/2012/wordml" xmlns:w16cid="http://schemas.microsoft.com/office/word/2016/wordml/cid" xmlns:w16se="http://schemas.microsoft.com/office/word/2015/wordml/symex" xmlns:wpg="http://schemas.microsoft.com/office/word/2010/wordprocessingGroup" xmlns:wpi="http://schemas.microsoft.com/office/word/2010/wordprocessingInk" xmlns:wne="http://schemas.microsoft.com/office/word/2006/wordml" xmlns:wps="http://schemas.microsoft.com/office/word/2010/wordprocessingShape" mc:Ignorable="w14 w15 w16se w16cid wp14">
-  <w:endnote w:type="separator" w:id="-1">
+<w:endnotes xmlns:ve="http://schemas.openxmlformats.org/markup-compatibility/2006" xmlns:o="urn:schemas-microsoft-com:office:office" xmlns:r="http://schemas.openxmlformats.org/officeDocument/2006/relationships" xmlns:m="http://schemas.openxmlformats.org/officeDocument/2006/math" xmlns:v="urn:schemas-microsoft-com:vml" xmlns:wp="http://schemas.openxmlformats.org/drawingml/2006/wordprocessingDrawing" xmlns:w10="urn:schemas-microsoft-com:office:word" xmlns:w="http://schemas.openxmlformats.org/wordprocessingml/2006/main" xmlns:wne="http://schemas.microsoft.com/office/word/2006/wordml">
+  <w:endnote w:type="separator" w:id="0">
     <w:p>
       <w:pPr>
         <w:spacing w:after="0" w:line="240" w:lineRule="auto"/>
@@ -1376,7 +1455,7 @@
       </w:r>
     </w:p>
   </w:endnote>
-  <w:endnote w:type="continuationSeparator" w:id="0">
+  <w:endnote w:type="continuationSeparator" w:id="1">
     <w:p>
       <w:pPr>
         <w:spacing w:after="0" w:line="240" w:lineRule="auto"/>
@@ -1390,7 +1469,7 @@
 </file>
 
 <file path=word/footer1.xml><?xml version="1.0" encoding="utf-8"?>
-<w:ftr xmlns:wpc="http://schemas.microsoft.com/office/word/2010/wordprocessingCanvas" xmlns:cx="http://schemas.microsoft.com/office/drawing/2014/chartex" xmlns:cx1="http://schemas.microsoft.com/office/drawing/2015/9/8/chartex" xmlns:cx2="http://schemas.microsoft.com/office/drawing/2015/10/21/chartex" xmlns:cx3="http://schemas.microsoft.com/office/drawing/2016/5/9/chartex" xmlns:cx4="http://schemas.microsoft.com/office/drawing/2016/5/10/chartex" xmlns:cx5="http://schemas.microsoft.com/office/drawing/2016/5/11/chartex" xmlns:cx6="http://schemas.microsoft.com/office/drawing/2016/5/12/chartex" xmlns:cx7="http://schemas.microsoft.com/office/drawing/2016/5/13/chartex" xmlns:cx8="http://schemas.microsoft.com/office/drawing/2016/5/14/chartex" xmlns:mc="http://schemas.openxmlformats.org/markup-compatibility/2006" xmlns:aink="http://schemas.microsoft.com/office/drawing/2016/ink" xmlns:am3d="http://schemas.microsoft.com/office/drawing/2017/model3d" xmlns:o="urn:schemas-microsoft-com:office:office" xmlns:r="http://schemas.openxmlformats.org/officeDocument/2006/relationships" xmlns:m="http://schemas.openxmlformats.org/officeDocument/2006/math" xmlns:v="urn:schemas-microsoft-com:vml" xmlns:wp14="http://schemas.microsoft.com/office/word/2010/wordprocessingDrawing" xmlns:wp="http://schemas.openxmlformats.org/drawingml/2006/wordprocessingDrawing" xmlns:w10="urn:schemas-microsoft-com:office:word" xmlns:w="http://schemas.openxmlformats.org/wordprocessingml/2006/main" xmlns:w14="http://schemas.microsoft.com/office/word/2010/wordml" xmlns:w15="http://schemas.microsoft.com/office/word/2012/wordml" xmlns:w16cid="http://schemas.microsoft.com/office/word/2016/wordml/cid" xmlns:w16se="http://schemas.microsoft.com/office/word/2015/wordml/symex" xmlns:wpg="http://schemas.microsoft.com/office/word/2010/wordprocessingGroup" xmlns:wpi="http://schemas.microsoft.com/office/word/2010/wordprocessingInk" xmlns:wne="http://schemas.microsoft.com/office/word/2006/wordml" xmlns:wps="http://schemas.microsoft.com/office/word/2010/wordprocessingShape" mc:Ignorable="w14 w15 w16se w16cid wp14">
+<w:ftr xmlns:ve="http://schemas.openxmlformats.org/markup-compatibility/2006" xmlns:o="urn:schemas-microsoft-com:office:office" xmlns:r="http://schemas.openxmlformats.org/officeDocument/2006/relationships" xmlns:m="http://schemas.openxmlformats.org/officeDocument/2006/math" xmlns:v="urn:schemas-microsoft-com:vml" xmlns:wp="http://schemas.openxmlformats.org/drawingml/2006/wordprocessingDrawing" xmlns:w10="urn:schemas-microsoft-com:office:word" xmlns:w="http://schemas.openxmlformats.org/wordprocessingml/2006/main" xmlns:wne="http://schemas.microsoft.com/office/word/2006/wordml">
   <w:p>
     <w:pPr>
       <w:pStyle w:val="Footer"/>
@@ -1403,7 +1482,6 @@
           <w:docPartUnique/>
         </w:docPartObj>
       </w:sdtPr>
-      <w:sdtEndPr/>
       <w:sdtContent>
         <w:r>
           <w:rPr>
@@ -1483,16 +1561,6 @@
             <w:sz w:val="23"/>
             <w:szCs w:val="23"/>
           </w:rPr>
-          <w:t xml:space="preserve"> </w:t>
-        </w:r>
-        <w:r>
-          <w:rPr>
-            <w:rFonts w:ascii="Calibri" w:hAnsi="Calibri" w:cs="Calibri"/>
-            <w:b/>
-            <w:bCs/>
-            <w:sz w:val="23"/>
-            <w:szCs w:val="23"/>
-          </w:rPr>
           <w:tab/>
         </w:r>
         <w:sdt>
@@ -1503,7 +1571,6 @@
               <w:docPartUnique/>
             </w:docPartObj>
           </w:sdtPr>
-          <w:sdtEndPr/>
           <w:sdtContent>
             <w:r>
               <w:fldChar w:fldCharType="begin"/>
@@ -1530,9 +1597,6 @@
         </w:sdt>
       </w:sdtContent>
     </w:sdt>
-    <w:r>
-      <w:t xml:space="preserve"> </w:t>
-    </w:r>
   </w:p>
   <w:p>
     <w:pPr>
@@ -1554,8 +1618,8 @@
 </file>
 
 <file path=word/footnotes.xml><?xml version="1.0" encoding="utf-8"?>
-<w:footnotes xmlns:wpc="http://schemas.microsoft.com/office/word/2010/wordprocessingCanvas" xmlns:cx="http://schemas.microsoft.com/office/drawing/2014/chartex" xmlns:cx1="http://schemas.microsoft.com/office/drawing/2015/9/8/chartex" xmlns:cx2="http://schemas.microsoft.com/office/drawing/2015/10/21/chartex" xmlns:cx3="http://schemas.microsoft.com/office/drawing/2016/5/9/chartex" xmlns:cx4="http://schemas.microsoft.com/office/drawing/2016/5/10/chartex" xmlns:cx5="http://schemas.microsoft.com/office/drawing/2016/5/11/chartex" xmlns:cx6="http://schemas.microsoft.com/office/drawing/2016/5/12/chartex" xmlns:cx7="http://schemas.microsoft.com/office/drawing/2016/5/13/chartex" xmlns:cx8="http://schemas.microsoft.com/office/drawing/2016/5/14/chartex" xmlns:mc="http://schemas.openxmlformats.org/markup-compatibility/2006" xmlns:aink="http://schemas.microsoft.com/office/drawing/2016/ink" xmlns:am3d="http://schemas.microsoft.com/office/drawing/2017/model3d" xmlns:o="urn:schemas-microsoft-com:office:office" xmlns:r="http://schemas.openxmlformats.org/officeDocument/2006/relationships" xmlns:m="http://schemas.openxmlformats.org/officeDocument/2006/math" xmlns:v="urn:schemas-microsoft-com:vml" xmlns:wp14="http://schemas.microsoft.com/office/word/2010/wordprocessingDrawing" xmlns:wp="http://schemas.openxmlformats.org/drawingml/2006/wordprocessingDrawing" xmlns:w10="urn:schemas-microsoft-com:office:word" xmlns:w="http://schemas.openxmlformats.org/wordprocessingml/2006/main" xmlns:w14="http://schemas.microsoft.com/office/word/2010/wordml" xmlns:w15="http://schemas.microsoft.com/office/word/2012/wordml" xmlns:w16cid="http://schemas.microsoft.com/office/word/2016/wordml/cid" xmlns:w16se="http://schemas.microsoft.com/office/word/2015/wordml/symex" xmlns:wpg="http://schemas.microsoft.com/office/word/2010/wordprocessingGroup" xmlns:wpi="http://schemas.microsoft.com/office/word/2010/wordprocessingInk" xmlns:wne="http://schemas.microsoft.com/office/word/2006/wordml" xmlns:wps="http://schemas.microsoft.com/office/word/2010/wordprocessingShape" mc:Ignorable="w14 w15 w16se w16cid wp14">
-  <w:footnote w:type="separator" w:id="-1">
+<w:footnotes xmlns:ve="http://schemas.openxmlformats.org/markup-compatibility/2006" xmlns:o="urn:schemas-microsoft-com:office:office" xmlns:r="http://schemas.openxmlformats.org/officeDocument/2006/relationships" xmlns:m="http://schemas.openxmlformats.org/officeDocument/2006/math" xmlns:v="urn:schemas-microsoft-com:vml" xmlns:wp="http://schemas.openxmlformats.org/drawingml/2006/wordprocessingDrawing" xmlns:w10="urn:schemas-microsoft-com:office:word" xmlns:w="http://schemas.openxmlformats.org/wordprocessingml/2006/main" xmlns:wne="http://schemas.microsoft.com/office/word/2006/wordml">
+  <w:footnote w:type="separator" w:id="0">
     <w:p>
       <w:pPr>
         <w:spacing w:after="0" w:line="240" w:lineRule="auto"/>
@@ -1565,7 +1629,7 @@
       </w:r>
     </w:p>
   </w:footnote>
-  <w:footnote w:type="continuationSeparator" w:id="0">
+  <w:footnote w:type="continuationSeparator" w:id="1">
     <w:p>
       <w:pPr>
         <w:spacing w:after="0" w:line="240" w:lineRule="auto"/>
@@ -1579,7 +1643,7 @@
 </file>
 
 <file path=word/header1.xml><?xml version="1.0" encoding="utf-8"?>
-<w:hdr xmlns:wpc="http://schemas.microsoft.com/office/word/2010/wordprocessingCanvas" xmlns:cx="http://schemas.microsoft.com/office/drawing/2014/chartex" xmlns:cx1="http://schemas.microsoft.com/office/drawing/2015/9/8/chartex" xmlns:cx2="http://schemas.microsoft.com/office/drawing/2015/10/21/chartex" xmlns:cx3="http://schemas.microsoft.com/office/drawing/2016/5/9/chartex" xmlns:cx4="http://schemas.microsoft.com/office/drawing/2016/5/10/chartex" xmlns:cx5="http://schemas.microsoft.com/office/drawing/2016/5/11/chartex" xmlns:cx6="http://schemas.microsoft.com/office/drawing/2016/5/12/chartex" xmlns:cx7="http://schemas.microsoft.com/office/drawing/2016/5/13/chartex" xmlns:cx8="http://schemas.microsoft.com/office/drawing/2016/5/14/chartex" xmlns:mc="http://schemas.openxmlformats.org/markup-compatibility/2006" xmlns:aink="http://schemas.microsoft.com/office/drawing/2016/ink" xmlns:am3d="http://schemas.microsoft.com/office/drawing/2017/model3d" xmlns:o="urn:schemas-microsoft-com:office:office" xmlns:r="http://schemas.openxmlformats.org/officeDocument/2006/relationships" xmlns:m="http://schemas.openxmlformats.org/officeDocument/2006/math" xmlns:v="urn:schemas-microsoft-com:vml" xmlns:wp14="http://schemas.microsoft.com/office/word/2010/wordprocessingDrawing" xmlns:wp="http://schemas.openxmlformats.org/drawingml/2006/wordprocessingDrawing" xmlns:w10="urn:schemas-microsoft-com:office:word" xmlns:w="http://schemas.openxmlformats.org/wordprocessingml/2006/main" xmlns:w14="http://schemas.microsoft.com/office/word/2010/wordml" xmlns:w15="http://schemas.microsoft.com/office/word/2012/wordml" xmlns:w16cid="http://schemas.microsoft.com/office/word/2016/wordml/cid" xmlns:w16se="http://schemas.microsoft.com/office/word/2015/wordml/symex" xmlns:wpg="http://schemas.microsoft.com/office/word/2010/wordprocessingGroup" xmlns:wpi="http://schemas.microsoft.com/office/word/2010/wordprocessingInk" xmlns:wne="http://schemas.microsoft.com/office/word/2006/wordml" xmlns:wps="http://schemas.microsoft.com/office/word/2010/wordprocessingShape" mc:Ignorable="w14 w15 w16se w16cid wp14">
+<w:hdr xmlns:ve="http://schemas.openxmlformats.org/markup-compatibility/2006" xmlns:o="urn:schemas-microsoft-com:office:office" xmlns:r="http://schemas.openxmlformats.org/officeDocument/2006/relationships" xmlns:m="http://schemas.openxmlformats.org/officeDocument/2006/math" xmlns:v="urn:schemas-microsoft-com:vml" xmlns:wp="http://schemas.openxmlformats.org/drawingml/2006/wordprocessingDrawing" xmlns:w10="urn:schemas-microsoft-com:office:word" xmlns:w="http://schemas.openxmlformats.org/wordprocessingml/2006/main" xmlns:wne="http://schemas.microsoft.com/office/word/2006/wordml">
   <w:p>
     <w:pPr>
       <w:pStyle w:val="Header"/>
@@ -1597,7 +1661,7 @@
         <w:sz w:val="52"/>
       </w:rPr>
       <w:drawing>
-        <wp:anchor distT="0" distB="0" distL="114300" distR="114300" simplePos="0" relativeHeight="251658240" behindDoc="0" locked="0" layoutInCell="1" allowOverlap="1" wp14:anchorId="1DFC47E4" wp14:editId="725EBD9B">
+        <wp:anchor distT="0" distB="0" distL="114300" distR="114300" simplePos="0" relativeHeight="251658240" behindDoc="0" locked="0" layoutInCell="1" allowOverlap="1">
           <wp:simplePos x="0" y="0"/>
           <wp:positionH relativeFrom="column">
             <wp:posOffset>5388168</wp:posOffset>
@@ -1701,15 +1765,6 @@
     <w:r>
       <w:rPr>
         <w:rFonts w:asciiTheme="majorHAnsi" w:hAnsiTheme="majorHAnsi"/>
-        <w:color w:val="404040" w:themeColor="text1" w:themeTint="BF"/>
-        <w:sz w:val="40"/>
-        <w:szCs w:val="40"/>
-      </w:rPr>
-      <w:t xml:space="preserve"> </w:t>
-    </w:r>
-    <w:r>
-      <w:rPr>
-        <w:rFonts w:asciiTheme="majorHAnsi" w:hAnsiTheme="majorHAnsi"/>
         <w:color w:val="FF0000"/>
         <w:sz w:val="40"/>
         <w:szCs w:val="40"/>
@@ -1789,8 +1844,8 @@
 </file>
 
 <file path=word/numbering.xml><?xml version="1.0" encoding="utf-8"?>
-<w:numbering xmlns:wpc="http://schemas.microsoft.com/office/word/2010/wordprocessingCanvas" xmlns:cx="http://schemas.microsoft.com/office/drawing/2014/chartex" xmlns:cx1="http://schemas.microsoft.com/office/drawing/2015/9/8/chartex" xmlns:cx2="http://schemas.microsoft.com/office/drawing/2015/10/21/chartex" xmlns:cx3="http://schemas.microsoft.com/office/drawing/2016/5/9/chartex" xmlns:cx4="http://schemas.microsoft.com/office/drawing/2016/5/10/chartex" xmlns:cx5="http://schemas.microsoft.com/office/drawing/2016/5/11/chartex" xmlns:cx6="http://schemas.microsoft.com/office/drawing/2016/5/12/chartex" xmlns:cx7="http://schemas.microsoft.com/office/drawing/2016/5/13/chartex" xmlns:cx8="http://schemas.microsoft.com/office/drawing/2016/5/14/chartex" xmlns:mc="http://schemas.openxmlformats.org/markup-compatibility/2006" xmlns:aink="http://schemas.microsoft.com/office/drawing/2016/ink" xmlns:am3d="http://schemas.microsoft.com/office/drawing/2017/model3d" xmlns:o="urn:schemas-microsoft-com:office:office" xmlns:r="http://schemas.openxmlformats.org/officeDocument/2006/relationships" xmlns:m="http://schemas.openxmlformats.org/officeDocument/2006/math" xmlns:v="urn:schemas-microsoft-com:vml" xmlns:wp14="http://schemas.microsoft.com/office/word/2010/wordprocessingDrawing" xmlns:wp="http://schemas.openxmlformats.org/drawingml/2006/wordprocessingDrawing" xmlns:w10="urn:schemas-microsoft-com:office:word" xmlns:w="http://schemas.openxmlformats.org/wordprocessingml/2006/main" xmlns:w14="http://schemas.microsoft.com/office/word/2010/wordml" xmlns:w15="http://schemas.microsoft.com/office/word/2012/wordml" xmlns:w16cid="http://schemas.microsoft.com/office/word/2016/wordml/cid" xmlns:w16se="http://schemas.microsoft.com/office/word/2015/wordml/symex" xmlns:wpg="http://schemas.microsoft.com/office/word/2010/wordprocessingGroup" xmlns:wpi="http://schemas.microsoft.com/office/word/2010/wordprocessingInk" xmlns:wne="http://schemas.microsoft.com/office/word/2006/wordml" xmlns:wps="http://schemas.microsoft.com/office/word/2010/wordprocessingShape" mc:Ignorable="w14 w15 w16se w16cid wp14">
-  <w:abstractNum w:abstractNumId="0" w15:restartNumberingAfterBreak="0">
+<w:numbering xmlns:ve="http://schemas.openxmlformats.org/markup-compatibility/2006" xmlns:o="urn:schemas-microsoft-com:office:office" xmlns:r="http://schemas.openxmlformats.org/officeDocument/2006/relationships" xmlns:m="http://schemas.openxmlformats.org/officeDocument/2006/math" xmlns:v="urn:schemas-microsoft-com:vml" xmlns:wp="http://schemas.openxmlformats.org/drawingml/2006/wordprocessingDrawing" xmlns:w10="urn:schemas-microsoft-com:office:word" xmlns:w="http://schemas.openxmlformats.org/wordprocessingml/2006/main" xmlns:wne="http://schemas.microsoft.com/office/word/2006/wordml">
+  <w:abstractNum w:abstractNumId="0">
     <w:nsid w:val="0EB44D2F"/>
     <w:multiLevelType w:val="hybridMultilevel"/>
     <w:tmpl w:val="792615E6"/>
@@ -1903,7 +1958,7 @@
       </w:rPr>
     </w:lvl>
   </w:abstractNum>
-  <w:abstractNum w:abstractNumId="1" w15:restartNumberingAfterBreak="0">
+  <w:abstractNum w:abstractNumId="1">
     <w:nsid w:val="3882077B"/>
     <w:multiLevelType w:val="hybridMultilevel"/>
     <w:tmpl w:val="2EBA044A"/>
@@ -2016,7 +2071,7 @@
       </w:rPr>
     </w:lvl>
   </w:abstractNum>
-  <w:abstractNum w:abstractNumId="2" w15:restartNumberingAfterBreak="0">
+  <w:abstractNum w:abstractNumId="2">
     <w:nsid w:val="3A296CA2"/>
     <w:multiLevelType w:val="hybridMultilevel"/>
     <w:tmpl w:val="B05408B0"/>
@@ -2129,7 +2184,7 @@
       </w:rPr>
     </w:lvl>
   </w:abstractNum>
-  <w:abstractNum w:abstractNumId="3" w15:restartNumberingAfterBreak="0">
+  <w:abstractNum w:abstractNumId="3">
     <w:nsid w:val="58515B9C"/>
     <w:multiLevelType w:val="hybridMultilevel"/>
     <w:tmpl w:val="F4E4527C"/>
@@ -2262,7 +2317,7 @@
 </file>
 
 <file path=word/styles.xml><?xml version="1.0" encoding="utf-8"?>
-<w:styles xmlns:mc="http://schemas.openxmlformats.org/markup-compatibility/2006" xmlns:r="http://schemas.openxmlformats.org/officeDocument/2006/relationships" xmlns:w="http://schemas.openxmlformats.org/wordprocessingml/2006/main" xmlns:w14="http://schemas.microsoft.com/office/word/2010/wordml" xmlns:w15="http://schemas.microsoft.com/office/word/2012/wordml" xmlns:w16cid="http://schemas.microsoft.com/office/word/2016/wordml/cid" xmlns:w16se="http://schemas.microsoft.com/office/word/2015/wordml/symex" mc:Ignorable="w14 w15 w16se w16cid">
+<w:styles xmlns:r="http://schemas.openxmlformats.org/officeDocument/2006/relationships" xmlns:w="http://schemas.openxmlformats.org/wordprocessingml/2006/main">
   <w:docDefaults>
     <w:rPrDefault>
       <w:rPr>
@@ -2278,383 +2333,145 @@
       </w:pPr>
     </w:pPrDefault>
   </w:docDefaults>
-  <w:latentStyles w:defLockedState="0" w:defUIPriority="99" w:defSemiHidden="0" w:defUnhideWhenUsed="0" w:defQFormat="0" w:count="376">
-    <w:lsdException w:name="Normal" w:uiPriority="0" w:qFormat="1"/>
-    <w:lsdException w:name="heading 1" w:uiPriority="9" w:qFormat="1"/>
-    <w:lsdException w:name="heading 2" w:semiHidden="1" w:uiPriority="9" w:unhideWhenUsed="1" w:qFormat="1"/>
-    <w:lsdException w:name="heading 3" w:semiHidden="1" w:uiPriority="9" w:unhideWhenUsed="1" w:qFormat="1"/>
-    <w:lsdException w:name="heading 4" w:semiHidden="1" w:uiPriority="0" w:unhideWhenUsed="1" w:qFormat="1"/>
-    <w:lsdException w:name="heading 5" w:semiHidden="1" w:uiPriority="9" w:unhideWhenUsed="1" w:qFormat="1"/>
-    <w:lsdException w:name="heading 6" w:semiHidden="1" w:uiPriority="9" w:unhideWhenUsed="1" w:qFormat="1"/>
-    <w:lsdException w:name="heading 7" w:semiHidden="1" w:uiPriority="9" w:unhideWhenUsed="1" w:qFormat="1"/>
-    <w:lsdException w:name="heading 8" w:semiHidden="1" w:uiPriority="9" w:unhideWhenUsed="1" w:qFormat="1"/>
-    <w:lsdException w:name="heading 9" w:semiHidden="1" w:uiPriority="9" w:unhideWhenUsed="1" w:qFormat="1"/>
-    <w:lsdException w:name="index 1" w:semiHidden="1" w:unhideWhenUsed="1"/>
-    <w:lsdException w:name="index 2" w:semiHidden="1" w:unhideWhenUsed="1"/>
-    <w:lsdException w:name="index 3" w:semiHidden="1" w:unhideWhenUsed="1"/>
-    <w:lsdException w:name="index 4" w:semiHidden="1" w:unhideWhenUsed="1"/>
-    <w:lsdException w:name="index 5" w:semiHidden="1" w:unhideWhenUsed="1"/>
-    <w:lsdException w:name="index 6" w:semiHidden="1" w:unhideWhenUsed="1"/>
-    <w:lsdException w:name="index 7" w:semiHidden="1" w:unhideWhenUsed="1"/>
-    <w:lsdException w:name="index 8" w:semiHidden="1" w:unhideWhenUsed="1"/>
-    <w:lsdException w:name="index 9" w:semiHidden="1" w:unhideWhenUsed="1"/>
-    <w:lsdException w:name="toc 1" w:semiHidden="1" w:uiPriority="39" w:unhideWhenUsed="1"/>
-    <w:lsdException w:name="toc 2" w:semiHidden="1" w:uiPriority="39" w:unhideWhenUsed="1"/>
-    <w:lsdException w:name="toc 3" w:semiHidden="1" w:uiPriority="39" w:unhideWhenUsed="1"/>
-    <w:lsdException w:name="toc 4" w:semiHidden="1" w:uiPriority="39" w:unhideWhenUsed="1"/>
-    <w:lsdException w:name="toc 5" w:semiHidden="1" w:uiPriority="39" w:unhideWhenUsed="1"/>
-    <w:lsdException w:name="toc 6" w:semiHidden="1" w:uiPriority="39" w:unhideWhenUsed="1"/>
-    <w:lsdException w:name="toc 7" w:semiHidden="1" w:uiPriority="39" w:unhideWhenUsed="1"/>
-    <w:lsdException w:name="toc 8" w:semiHidden="1" w:uiPriority="39" w:unhideWhenUsed="1"/>
-    <w:lsdException w:name="toc 9" w:semiHidden="1" w:uiPriority="39" w:unhideWhenUsed="1"/>
-    <w:lsdException w:name="Normal Indent" w:semiHidden="1" w:unhideWhenUsed="1"/>
-    <w:lsdException w:name="footnote text" w:semiHidden="1" w:unhideWhenUsed="1"/>
-    <w:lsdException w:name="annotation text" w:semiHidden="1" w:unhideWhenUsed="1"/>
-    <w:lsdException w:name="header" w:semiHidden="1" w:unhideWhenUsed="1"/>
-    <w:lsdException w:name="footer" w:semiHidden="1" w:unhideWhenUsed="1"/>
-    <w:lsdException w:name="index heading" w:semiHidden="1" w:unhideWhenUsed="1"/>
-    <w:lsdException w:name="caption" w:semiHidden="1" w:uiPriority="35" w:unhideWhenUsed="1" w:qFormat="1"/>
-    <w:lsdException w:name="table of figures" w:semiHidden="1" w:unhideWhenUsed="1"/>
-    <w:lsdException w:name="envelope address" w:semiHidden="1" w:unhideWhenUsed="1"/>
-    <w:lsdException w:name="envelope return" w:semiHidden="1" w:unhideWhenUsed="1"/>
-    <w:lsdException w:name="footnote reference" w:semiHidden="1" w:unhideWhenUsed="1"/>
-    <w:lsdException w:name="annotation reference" w:semiHidden="1" w:unhideWhenUsed="1"/>
-    <w:lsdException w:name="line number" w:semiHidden="1" w:unhideWhenUsed="1"/>
-    <w:lsdException w:name="page number" w:semiHidden="1" w:unhideWhenUsed="1"/>
-    <w:lsdException w:name="endnote reference" w:semiHidden="1" w:unhideWhenUsed="1"/>
-    <w:lsdException w:name="endnote text" w:semiHidden="1" w:unhideWhenUsed="1"/>
-    <w:lsdException w:name="table of authorities" w:semiHidden="1" w:unhideWhenUsed="1"/>
-    <w:lsdException w:name="macro" w:semiHidden="1" w:unhideWhenUsed="1"/>
-    <w:lsdException w:name="toa heading" w:semiHidden="1" w:unhideWhenUsed="1"/>
-    <w:lsdException w:name="List" w:semiHidden="1" w:unhideWhenUsed="1"/>
-    <w:lsdException w:name="List Bullet" w:semiHidden="1" w:unhideWhenUsed="1"/>
-    <w:lsdException w:name="List Number" w:semiHidden="1" w:unhideWhenUsed="1"/>
-    <w:lsdException w:name="List 2" w:semiHidden="1" w:unhideWhenUsed="1"/>
-    <w:lsdException w:name="List 3" w:semiHidden="1" w:unhideWhenUsed="1"/>
-    <w:lsdException w:name="List 4" w:semiHidden="1" w:unhideWhenUsed="1"/>
-    <w:lsdException w:name="List 5" w:semiHidden="1" w:unhideWhenUsed="1"/>
-    <w:lsdException w:name="List Bullet 2" w:semiHidden="1" w:unhideWhenUsed="1"/>
-    <w:lsdException w:name="List Bullet 3" w:semiHidden="1" w:unhideWhenUsed="1"/>
-    <w:lsdException w:name="List Bullet 4" w:semiHidden="1" w:unhideWhenUsed="1"/>
-    <w:lsdException w:name="List Bullet 5" w:semiHidden="1" w:unhideWhenUsed="1"/>
-    <w:lsdException w:name="List Number 2" w:semiHidden="1" w:unhideWhenUsed="1"/>
-    <w:lsdException w:name="List Number 3" w:semiHidden="1" w:unhideWhenUsed="1"/>
-    <w:lsdException w:name="List Number 4" w:semiHidden="1" w:unhideWhenUsed="1"/>
-    <w:lsdException w:name="List Number 5" w:semiHidden="1" w:unhideWhenUsed="1"/>
-    <w:lsdException w:name="Title" w:uiPriority="0" w:qFormat="1"/>
-    <w:lsdException w:name="Closing" w:semiHidden="1" w:unhideWhenUsed="1"/>
-    <w:lsdException w:name="Signature" w:semiHidden="1" w:unhideWhenUsed="1"/>
-    <w:lsdException w:name="Default Paragraph Font" w:semiHidden="1" w:uiPriority="1" w:unhideWhenUsed="1"/>
-    <w:lsdException w:name="Body Text" w:semiHidden="1" w:unhideWhenUsed="1"/>
-    <w:lsdException w:name="Body Text Indent" w:semiHidden="1" w:unhideWhenUsed="1"/>
-    <w:lsdException w:name="List Continue" w:semiHidden="1" w:unhideWhenUsed="1"/>
-    <w:lsdException w:name="List Continue 2" w:semiHidden="1" w:unhideWhenUsed="1"/>
-    <w:lsdException w:name="List Continue 3" w:semiHidden="1" w:unhideWhenUsed="1"/>
-    <w:lsdException w:name="List Continue 4" w:semiHidden="1" w:unhideWhenUsed="1"/>
-    <w:lsdException w:name="List Continue 5" w:semiHidden="1" w:unhideWhenUsed="1"/>
-    <w:lsdException w:name="Message Header" w:semiHidden="1" w:unhideWhenUsed="1"/>
-    <w:lsdException w:name="Subtitle" w:uiPriority="11" w:qFormat="1"/>
-    <w:lsdException w:name="Salutation" w:semiHidden="1" w:unhideWhenUsed="1"/>
-    <w:lsdException w:name="Date" w:semiHidden="1" w:unhideWhenUsed="1"/>
-    <w:lsdException w:name="Body Text First Indent" w:semiHidden="1" w:unhideWhenUsed="1"/>
-    <w:lsdException w:name="Body Text First Indent 2" w:semiHidden="1" w:unhideWhenUsed="1"/>
-    <w:lsdException w:name="Note Heading" w:semiHidden="1" w:unhideWhenUsed="1"/>
-    <w:lsdException w:name="Body Text 2" w:semiHidden="1" w:unhideWhenUsed="1"/>
-    <w:lsdException w:name="Body Text 3" w:semiHidden="1" w:unhideWhenUsed="1"/>
-    <w:lsdException w:name="Body Text Indent 2" w:semiHidden="1" w:unhideWhenUsed="1"/>
-    <w:lsdException w:name="Body Text Indent 3" w:semiHidden="1" w:unhideWhenUsed="1"/>
-    <w:lsdException w:name="Block Text" w:semiHidden="1" w:unhideWhenUsed="1"/>
-    <w:lsdException w:name="Hyperlink" w:semiHidden="1" w:unhideWhenUsed="1"/>
-    <w:lsdException w:name="FollowedHyperlink" w:semiHidden="1" w:unhideWhenUsed="1"/>
-    <w:lsdException w:name="Strong" w:uiPriority="22" w:qFormat="1"/>
-    <w:lsdException w:name="Emphasis" w:uiPriority="20" w:qFormat="1"/>
-    <w:lsdException w:name="Document Map" w:semiHidden="1" w:unhideWhenUsed="1"/>
-    <w:lsdException w:name="Plain Text" w:semiHidden="1" w:unhideWhenUsed="1"/>
-    <w:lsdException w:name="E-mail Signature" w:semiHidden="1" w:unhideWhenUsed="1"/>
-    <w:lsdException w:name="HTML Top of Form" w:semiHidden="1" w:unhideWhenUsed="1"/>
-    <w:lsdException w:name="HTML Bottom of Form" w:semiHidden="1" w:unhideWhenUsed="1"/>
-    <w:lsdException w:name="Normal (Web)" w:semiHidden="1" w:unhideWhenUsed="1"/>
-    <w:lsdException w:name="HTML Acronym" w:semiHidden="1" w:unhideWhenUsed="1"/>
-    <w:lsdException w:name="HTML Address" w:semiHidden="1" w:unhideWhenUsed="1"/>
-    <w:lsdException w:name="HTML Cite" w:semiHidden="1" w:unhideWhenUsed="1"/>
-    <w:lsdException w:name="HTML Code" w:semiHidden="1" w:uiPriority="0" w:unhideWhenUsed="1"/>
-    <w:lsdException w:name="HTML Definition" w:semiHidden="1" w:unhideWhenUsed="1"/>
-    <w:lsdException w:name="HTML Keyboard" w:semiHidden="1" w:unhideWhenUsed="1"/>
-    <w:lsdException w:name="HTML Preformatted" w:semiHidden="1" w:unhideWhenUsed="1"/>
-    <w:lsdException w:name="HTML Sample" w:semiHidden="1" w:unhideWhenUsed="1"/>
-    <w:lsdException w:name="HTML Typewriter" w:semiHidden="1" w:unhideWhenUsed="1"/>
-    <w:lsdException w:name="HTML Variable" w:semiHidden="1" w:unhideWhenUsed="1"/>
-    <w:lsdException w:name="Normal Table" w:semiHidden="1" w:unhideWhenUsed="1"/>
-    <w:lsdException w:name="annotation subject" w:semiHidden="1" w:unhideWhenUsed="1"/>
-    <w:lsdException w:name="No List" w:semiHidden="1" w:unhideWhenUsed="1"/>
-    <w:lsdException w:name="Outline List 1" w:semiHidden="1" w:unhideWhenUsed="1"/>
-    <w:lsdException w:name="Outline List 2" w:semiHidden="1" w:unhideWhenUsed="1"/>
-    <w:lsdException w:name="Outline List 3" w:semiHidden="1" w:unhideWhenUsed="1"/>
-    <w:lsdException w:name="Table Simple 1" w:semiHidden="1" w:unhideWhenUsed="1"/>
-    <w:lsdException w:name="Table Simple 2" w:semiHidden="1" w:unhideWhenUsed="1"/>
-    <w:lsdException w:name="Table Simple 3" w:semiHidden="1" w:unhideWhenUsed="1"/>
-    <w:lsdException w:name="Table Classic 1" w:semiHidden="1" w:unhideWhenUsed="1"/>
-    <w:lsdException w:name="Table Classic 2" w:semiHidden="1" w:unhideWhenUsed="1"/>
-    <w:lsdException w:name="Table Classic 3" w:semiHidden="1" w:unhideWhenUsed="1"/>
-    <w:lsdException w:name="Table Classic 4" w:semiHidden="1" w:unhideWhenUsed="1"/>
-    <w:lsdException w:name="Table Colorful 1" w:semiHidden="1" w:unhideWhenUsed="1"/>
-    <w:lsdException w:name="Table Colorful 2" w:semiHidden="1" w:unhideWhenUsed="1"/>
-    <w:lsdException w:name="Table Colorful 3" w:semiHidden="1" w:unhideWhenUsed="1"/>
-    <w:lsdException w:name="Table Columns 1" w:semiHidden="1" w:unhideWhenUsed="1"/>
-    <w:lsdException w:name="Table Columns 2" w:semiHidden="1" w:unhideWhenUsed="1"/>
-    <w:lsdException w:name="Table Columns 3" w:semiHidden="1" w:unhideWhenUsed="1"/>
-    <w:lsdException w:name="Table Columns 4" w:semiHidden="1" w:unhideWhenUsed="1"/>
-    <w:lsdException w:name="Table Columns 5" w:semiHidden="1" w:unhideWhenUsed="1"/>
-    <w:lsdException w:name="Table Grid 1" w:semiHidden="1" w:unhideWhenUsed="1"/>
-    <w:lsdException w:name="Table Grid 2" w:semiHidden="1" w:unhideWhenUsed="1"/>
-    <w:lsdException w:name="Table Grid 3" w:semiHidden="1" w:unhideWhenUsed="1"/>
-    <w:lsdException w:name="Table Grid 4" w:semiHidden="1" w:unhideWhenUsed="1"/>
-    <w:lsdException w:name="Table Grid 5" w:semiHidden="1" w:unhideWhenUsed="1"/>
-    <w:lsdException w:name="Table Grid 6" w:semiHidden="1" w:unhideWhenUsed="1"/>
-    <w:lsdException w:name="Table Grid 7" w:semiHidden="1" w:unhideWhenUsed="1"/>
-    <w:lsdException w:name="Table Grid 8" w:semiHidden="1" w:unhideWhenUsed="1"/>
-    <w:lsdException w:name="Table List 1" w:semiHidden="1" w:unhideWhenUsed="1"/>
-    <w:lsdException w:name="Table List 2" w:semiHidden="1" w:unhideWhenUsed="1"/>
-    <w:lsdException w:name="Table List 3" w:semiHidden="1" w:unhideWhenUsed="1"/>
-    <w:lsdException w:name="Table List 4" w:semiHidden="1" w:unhideWhenUsed="1"/>
-    <w:lsdException w:name="Table List 5" w:semiHidden="1" w:unhideWhenUsed="1"/>
-    <w:lsdException w:name="Table List 6" w:semiHidden="1" w:unhideWhenUsed="1"/>
-    <w:lsdException w:name="Table List 7" w:semiHidden="1" w:unhideWhenUsed="1"/>
-    <w:lsdException w:name="Table List 8" w:semiHidden="1" w:unhideWhenUsed="1"/>
-    <w:lsdException w:name="Table 3D effects 1" w:semiHidden="1" w:unhideWhenUsed="1"/>
-    <w:lsdException w:name="Table 3D effects 2" w:semiHidden="1" w:unhideWhenUsed="1"/>
-    <w:lsdException w:name="Table 3D effects 3" w:semiHidden="1" w:unhideWhenUsed="1"/>
-    <w:lsdException w:name="Table Contemporary" w:semiHidden="1" w:unhideWhenUsed="1"/>
-    <w:lsdException w:name="Table Elegant" w:semiHidden="1" w:unhideWhenUsed="1"/>
-    <w:lsdException w:name="Table Professional" w:semiHidden="1" w:unhideWhenUsed="1"/>
-    <w:lsdException w:name="Table Subtle 1" w:semiHidden="1" w:unhideWhenUsed="1"/>
-    <w:lsdException w:name="Table Subtle 2" w:semiHidden="1" w:unhideWhenUsed="1"/>
-    <w:lsdException w:name="Table Web 1" w:semiHidden="1" w:unhideWhenUsed="1"/>
-    <w:lsdException w:name="Table Web 2" w:semiHidden="1" w:unhideWhenUsed="1"/>
-    <w:lsdException w:name="Table Web 3" w:semiHidden="1" w:unhideWhenUsed="1"/>
-    <w:lsdException w:name="Balloon Text" w:semiHidden="1" w:unhideWhenUsed="1"/>
-    <w:lsdException w:name="Table Grid" w:uiPriority="59"/>
-    <w:lsdException w:name="Table Theme" w:semiHidden="1" w:unhideWhenUsed="1"/>
-    <w:lsdException w:name="Placeholder Text" w:semiHidden="1"/>
-    <w:lsdException w:name="No Spacing" w:uiPriority="1" w:qFormat="1"/>
-    <w:lsdException w:name="Light Shading" w:uiPriority="60"/>
-    <w:lsdException w:name="Light List" w:uiPriority="61"/>
-    <w:lsdException w:name="Light Grid" w:uiPriority="62"/>
-    <w:lsdException w:name="Medium Shading 1" w:uiPriority="63"/>
-    <w:lsdException w:name="Medium Shading 2" w:uiPriority="64"/>
-    <w:lsdException w:name="Medium List 1" w:uiPriority="65"/>
-    <w:lsdException w:name="Medium List 2" w:uiPriority="66"/>
-    <w:lsdException w:name="Medium Grid 1" w:uiPriority="67"/>
-    <w:lsdException w:name="Medium Grid 2" w:uiPriority="68"/>
-    <w:lsdException w:name="Medium Grid 3" w:uiPriority="69"/>
-    <w:lsdException w:name="Dark List" w:uiPriority="70"/>
-    <w:lsdException w:name="Colorful Shading" w:uiPriority="71"/>
-    <w:lsdException w:name="Colorful List" w:uiPriority="72"/>
-    <w:lsdException w:name="Colorful Grid" w:uiPriority="73"/>
-    <w:lsdException w:name="Light Shading Accent 1" w:uiPriority="60"/>
-    <w:lsdException w:name="Light List Accent 1" w:uiPriority="61"/>
-    <w:lsdException w:name="Light Grid Accent 1" w:uiPriority="62"/>
-    <w:lsdException w:name="Medium Shading 1 Accent 1" w:uiPriority="63"/>
-    <w:lsdException w:name="Medium Shading 2 Accent 1" w:uiPriority="64"/>
-    <w:lsdException w:name="Medium List 1 Accent 1" w:uiPriority="65"/>
-    <w:lsdException w:name="Revision" w:semiHidden="1"/>
-    <w:lsdException w:name="List Paragraph" w:uiPriority="34" w:qFormat="1"/>
-    <w:lsdException w:name="Quote" w:uiPriority="29" w:qFormat="1"/>
-    <w:lsdException w:name="Intense Quote" w:uiPriority="30" w:qFormat="1"/>
-    <w:lsdException w:name="Medium List 2 Accent 1" w:uiPriority="66"/>
-    <w:lsdException w:name="Medium Grid 1 Accent 1" w:uiPriority="67"/>
-    <w:lsdException w:name="Medium Grid 2 Accent 1" w:uiPriority="68"/>
-    <w:lsdException w:name="Medium Grid 3 Accent 1" w:uiPriority="69"/>
-    <w:lsdException w:name="Dark List Accent 1" w:uiPriority="70"/>
-    <w:lsdException w:name="Colorful Shading Accent 1" w:uiPriority="71"/>
-    <w:lsdException w:name="Colorful List Accent 1" w:uiPriority="72"/>
-    <w:lsdException w:name="Colorful Grid Accent 1" w:uiPriority="73"/>
-    <w:lsdException w:name="Light Shading Accent 2" w:uiPriority="60"/>
-    <w:lsdException w:name="Light List Accent 2" w:uiPriority="61"/>
-    <w:lsdException w:name="Light Grid Accent 2" w:uiPriority="62"/>
-    <w:lsdException w:name="Medium Shading 1 Accent 2" w:uiPriority="63"/>
-    <w:lsdException w:name="Medium Shading 2 Accent 2" w:uiPriority="64"/>
-    <w:lsdException w:name="Medium List 1 Accent 2" w:uiPriority="65"/>
-    <w:lsdException w:name="Medium List 2 Accent 2" w:uiPriority="66"/>
-    <w:lsdException w:name="Medium Grid 1 Accent 2" w:uiPriority="67"/>
-    <w:lsdException w:name="Medium Grid 2 Accent 2" w:uiPriority="68"/>
-    <w:lsdException w:name="Medium Grid 3 Accent 2" w:uiPriority="69"/>
-    <w:lsdException w:name="Dark List Accent 2" w:uiPriority="70"/>
-    <w:lsdException w:name="Colorful Shading Accent 2" w:uiPriority="71"/>
-    <w:lsdException w:name="Colorful List Accent 2" w:uiPriority="72"/>
-    <w:lsdException w:name="Colorful Grid Accent 2" w:uiPriority="73"/>
-    <w:lsdException w:name="Light Shading Accent 3" w:uiPriority="60"/>
-    <w:lsdException w:name="Light List Accent 3" w:uiPriority="61"/>
-    <w:lsdException w:name="Light Grid Accent 3" w:uiPriority="62"/>
-    <w:lsdException w:name="Medium Shading 1 Accent 3" w:uiPriority="63"/>
-    <w:lsdException w:name="Medium Shading 2 Accent 3" w:uiPriority="64"/>
-    <w:lsdException w:name="Medium List 1 Accent 3" w:uiPriority="65"/>
-    <w:lsdException w:name="Medium List 2 Accent 3" w:uiPriority="66"/>
-    <w:lsdException w:name="Medium Grid 1 Accent 3" w:uiPriority="67"/>
-    <w:lsdException w:name="Medium Grid 2 Accent 3" w:uiPriority="68"/>
-    <w:lsdException w:name="Medium Grid 3 Accent 3" w:uiPriority="69"/>
-    <w:lsdException w:name="Dark List Accent 3" w:uiPriority="70"/>
-    <w:lsdException w:name="Colorful Shading Accent 3" w:uiPriority="71"/>
-    <w:lsdException w:name="Colorful List Accent 3" w:uiPriority="72"/>
-    <w:lsdException w:name="Colorful Grid Accent 3" w:uiPriority="73"/>
-    <w:lsdException w:name="Light Shading Accent 4" w:uiPriority="60"/>
-    <w:lsdException w:name="Light List Accent 4" w:uiPriority="61"/>
-    <w:lsdException w:name="Light Grid Accent 4" w:uiPriority="62"/>
-    <w:lsdException w:name="Medium Shading 1 Accent 4" w:uiPriority="63"/>
-    <w:lsdException w:name="Medium Shading 2 Accent 4" w:uiPriority="64"/>
-    <w:lsdException w:name="Medium List 1 Accent 4" w:uiPriority="65"/>
-    <w:lsdException w:name="Medium List 2 Accent 4" w:uiPriority="66"/>
-    <w:lsdException w:name="Medium Grid 1 Accent 4" w:uiPriority="67"/>
-    <w:lsdException w:name="Medium Grid 2 Accent 4" w:uiPriority="68"/>
-    <w:lsdException w:name="Medium Grid 3 Accent 4" w:uiPriority="69"/>
-    <w:lsdException w:name="Dark List Accent 4" w:uiPriority="70"/>
-    <w:lsdException w:name="Colorful Shading Accent 4" w:uiPriority="71"/>
-    <w:lsdException w:name="Colorful List Accent 4" w:uiPriority="72"/>
-    <w:lsdException w:name="Colorful Grid Accent 4" w:uiPriority="73"/>
-    <w:lsdException w:name="Light Shading Accent 5" w:uiPriority="60"/>
-    <w:lsdException w:name="Light List Accent 5" w:uiPriority="61"/>
-    <w:lsdException w:name="Light Grid Accent 5" w:uiPriority="62"/>
-    <w:lsdException w:name="Medium Shading 1 Accent 5" w:uiPriority="63"/>
-    <w:lsdException w:name="Medium Shading 2 Accent 5" w:uiPriority="64"/>
-    <w:lsdException w:name="Medium List 1 Accent 5" w:uiPriority="65"/>
-    <w:lsdException w:name="Medium List 2 Accent 5" w:uiPriority="66"/>
-    <w:lsdException w:name="Medium Grid 1 Accent 5" w:uiPriority="67"/>
-    <w:lsdException w:name="Medium Grid 2 Accent 5" w:uiPriority="68"/>
-    <w:lsdException w:name="Medium Grid 3 Accent 5" w:uiPriority="69"/>
-    <w:lsdException w:name="Dark List Accent 5" w:uiPriority="70"/>
-    <w:lsdException w:name="Colorful Shading Accent 5" w:uiPriority="71"/>
-    <w:lsdException w:name="Colorful List Accent 5" w:uiPriority="72"/>
-    <w:lsdException w:name="Colorful Grid Accent 5" w:uiPriority="73"/>
-    <w:lsdException w:name="Light Shading Accent 6" w:uiPriority="60"/>
-    <w:lsdException w:name="Light List Accent 6" w:uiPriority="61"/>
-    <w:lsdException w:name="Light Grid Accent 6" w:uiPriority="62"/>
-    <w:lsdException w:name="Medium Shading 1 Accent 6" w:uiPriority="63"/>
-    <w:lsdException w:name="Medium Shading 2 Accent 6" w:uiPriority="64"/>
-    <w:lsdException w:name="Medium List 1 Accent 6" w:uiPriority="65"/>
-    <w:lsdException w:name="Medium List 2 Accent 6" w:uiPriority="66"/>
-    <w:lsdException w:name="Medium Grid 1 Accent 6" w:uiPriority="67"/>
-    <w:lsdException w:name="Medium Grid 2 Accent 6" w:uiPriority="68"/>
-    <w:lsdException w:name="Medium Grid 3 Accent 6" w:uiPriority="69"/>
-    <w:lsdException w:name="Dark List Accent 6" w:uiPriority="70"/>
-    <w:lsdException w:name="Colorful Shading Accent 6" w:uiPriority="71"/>
-    <w:lsdException w:name="Colorful List Accent 6" w:uiPriority="72"/>
-    <w:lsdException w:name="Colorful Grid Accent 6" w:uiPriority="73"/>
-    <w:lsdException w:name="Subtle Emphasis" w:uiPriority="19" w:qFormat="1"/>
-    <w:lsdException w:name="Intense Emphasis" w:uiPriority="21" w:qFormat="1"/>
-    <w:lsdException w:name="Subtle Reference" w:uiPriority="31" w:qFormat="1"/>
-    <w:lsdException w:name="Intense Reference" w:uiPriority="32" w:qFormat="1"/>
-    <w:lsdException w:name="Book Title" w:uiPriority="33" w:qFormat="1"/>
-    <w:lsdException w:name="Bibliography" w:semiHidden="1" w:uiPriority="37" w:unhideWhenUsed="1"/>
-    <w:lsdException w:name="TOC Heading" w:semiHidden="1" w:uiPriority="39" w:unhideWhenUsed="1" w:qFormat="1"/>
-    <w:lsdException w:name="Plain Table 1" w:uiPriority="41"/>
-    <w:lsdException w:name="Plain Table 2" w:uiPriority="42"/>
-    <w:lsdException w:name="Plain Table 3" w:uiPriority="43"/>
-    <w:lsdException w:name="Plain Table 4" w:uiPriority="44"/>
-    <w:lsdException w:name="Plain Table 5" w:uiPriority="45"/>
-    <w:lsdException w:name="Grid Table Light" w:uiPriority="40"/>
-    <w:lsdException w:name="Grid Table 1 Light" w:uiPriority="46"/>
-    <w:lsdException w:name="Grid Table 2" w:uiPriority="47"/>
-    <w:lsdException w:name="Grid Table 3" w:uiPriority="48"/>
-    <w:lsdException w:name="Grid Table 4" w:uiPriority="49"/>
-    <w:lsdException w:name="Grid Table 5 Dark" w:uiPriority="50"/>
-    <w:lsdException w:name="Grid Table 6 Colorful" w:uiPriority="51"/>
-    <w:lsdException w:name="Grid Table 7 Colorful" w:uiPriority="52"/>
-    <w:lsdException w:name="Grid Table 1 Light Accent 1" w:uiPriority="46"/>
-    <w:lsdException w:name="Grid Table 2 Accent 1" w:uiPriority="47"/>
-    <w:lsdException w:name="Grid Table 3 Accent 1" w:uiPriority="48"/>
-    <w:lsdException w:name="Grid Table 4 Accent 1" w:uiPriority="49"/>
-    <w:lsdException w:name="Grid Table 5 Dark Accent 1" w:uiPriority="50"/>
-    <w:lsdException w:name="Grid Table 6 Colorful Accent 1" w:uiPriority="51"/>
-    <w:lsdException w:name="Grid Table 7 Colorful Accent 1" w:uiPriority="52"/>
-    <w:lsdException w:name="Grid Table 1 Light Accent 2" w:uiPriority="46"/>
-    <w:lsdException w:name="Grid Table 2 Accent 2" w:uiPriority="47"/>
-    <w:lsdException w:name="Grid Table 3 Accent 2" w:uiPriority="48"/>
-    <w:lsdException w:name="Grid Table 4 Accent 2" w:uiPriority="49"/>
-    <w:lsdException w:name="Grid Table 5 Dark Accent 2" w:uiPriority="50"/>
-    <w:lsdException w:name="Grid Table 6 Colorful Accent 2" w:uiPriority="51"/>
-    <w:lsdException w:name="Grid Table 7 Colorful Accent 2" w:uiPriority="52"/>
-    <w:lsdException w:name="Grid Table 1 Light Accent 3" w:uiPriority="46"/>
-    <w:lsdException w:name="Grid Table 2 Accent 3" w:uiPriority="47"/>
-    <w:lsdException w:name="Grid Table 3 Accent 3" w:uiPriority="48"/>
-    <w:lsdException w:name="Grid Table 4 Accent 3" w:uiPriority="49"/>
-    <w:lsdException w:name="Grid Table 5 Dark Accent 3" w:uiPriority="50"/>
-    <w:lsdException w:name="Grid Table 6 Colorful Accent 3" w:uiPriority="51"/>
-    <w:lsdException w:name="Grid Table 7 Colorful Accent 3" w:uiPriority="52"/>
-    <w:lsdException w:name="Grid Table 1 Light Accent 4" w:uiPriority="46"/>
-    <w:lsdException w:name="Grid Table 2 Accent 4" w:uiPriority="47"/>
-    <w:lsdException w:name="Grid Table 3 Accent 4" w:uiPriority="48"/>
-    <w:lsdException w:name="Grid Table 4 Accent 4" w:uiPriority="49"/>
-    <w:lsdException w:name="Grid Table 5 Dark Accent 4" w:uiPriority="50"/>
-    <w:lsdException w:name="Grid Table 6 Colorful Accent 4" w:uiPriority="51"/>
-    <w:lsdException w:name="Grid Table 7 Colorful Accent 4" w:uiPriority="52"/>
-    <w:lsdException w:name="Grid Table 1 Light Accent 5" w:uiPriority="46"/>
-    <w:lsdException w:name="Grid Table 2 Accent 5" w:uiPriority="47"/>
-    <w:lsdException w:name="Grid Table 3 Accent 5" w:uiPriority="48"/>
-    <w:lsdException w:name="Grid Table 4 Accent 5" w:uiPriority="49"/>
-    <w:lsdException w:name="Grid Table 5 Dark Accent 5" w:uiPriority="50"/>
-    <w:lsdException w:name="Grid Table 6 Colorful Accent 5" w:uiPriority="51"/>
-    <w:lsdException w:name="Grid Table 7 Colorful Accent 5" w:uiPriority="52"/>
-    <w:lsdException w:name="Grid Table 1 Light Accent 6" w:uiPriority="46"/>
-    <w:lsdException w:name="Grid Table 2 Accent 6" w:uiPriority="47"/>
-    <w:lsdException w:name="Grid Table 3 Accent 6" w:uiPriority="48"/>
-    <w:lsdException w:name="Grid Table 4 Accent 6" w:uiPriority="49"/>
-    <w:lsdException w:name="Grid Table 5 Dark Accent 6" w:uiPriority="50"/>
-    <w:lsdException w:name="Grid Table 6 Colorful Accent 6" w:uiPriority="51"/>
-    <w:lsdException w:name="Grid Table 7 Colorful Accent 6" w:uiPriority="52"/>
-    <w:lsdException w:name="List Table 1 Light" w:uiPriority="46"/>
-    <w:lsdException w:name="List Table 2" w:uiPriority="47"/>
-    <w:lsdException w:name="List Table 3" w:uiPriority="48"/>
-    <w:lsdException w:name="List Table 4" w:uiPriority="49"/>
-    <w:lsdException w:name="List Table 5 Dark" w:uiPriority="50"/>
-    <w:lsdException w:name="List Table 6 Colorful" w:uiPriority="51"/>
-    <w:lsdException w:name="List Table 7 Colorful" w:uiPriority="52"/>
-    <w:lsdException w:name="List Table 1 Light Accent 1" w:uiPriority="46"/>
-    <w:lsdException w:name="List Table 2 Accent 1" w:uiPriority="47"/>
-    <w:lsdException w:name="List Table 3 Accent 1" w:uiPriority="48"/>
-    <w:lsdException w:name="List Table 4 Accent 1" w:uiPriority="49"/>
-    <w:lsdException w:name="List Table 5 Dark Accent 1" w:uiPriority="50"/>
-    <w:lsdException w:name="List Table 6 Colorful Accent 1" w:uiPriority="51"/>
-    <w:lsdException w:name="List Table 7 Colorful Accent 1" w:uiPriority="52"/>
-    <w:lsdException w:name="List Table 1 Light Accent 2" w:uiPriority="46"/>
-    <w:lsdException w:name="List Table 2 Accent 2" w:uiPriority="47"/>
-    <w:lsdException w:name="List Table 3 Accent 2" w:uiPriority="48"/>
-    <w:lsdException w:name="List Table 4 Accent 2" w:uiPriority="49"/>
-    <w:lsdException w:name="List Table 5 Dark Accent 2" w:uiPriority="50"/>
-    <w:lsdException w:name="List Table 6 Colorful Accent 2" w:uiPriority="51"/>
-    <w:lsdException w:name="List Table 7 Colorful Accent 2" w:uiPriority="52"/>
-    <w:lsdException w:name="List Table 1 Light Accent 3" w:uiPriority="46"/>
-    <w:lsdException w:name="List Table 2 Accent 3" w:uiPriority="47"/>
-    <w:lsdException w:name="List Table 3 Accent 3" w:uiPriority="48"/>
-    <w:lsdException w:name="List Table 4 Accent 3" w:uiPriority="49"/>
-    <w:lsdException w:name="List Table 5 Dark Accent 3" w:uiPriority="50"/>
-    <w:lsdException w:name="List Table 6 Colorful Accent 3" w:uiPriority="51"/>
-    <w:lsdException w:name="List Table 7 Colorful Accent 3" w:uiPriority="52"/>
-    <w:lsdException w:name="List Table 1 Light Accent 4" w:uiPriority="46"/>
-    <w:lsdException w:name="List Table 2 Accent 4" w:uiPriority="47"/>
-    <w:lsdException w:name="List Table 3 Accent 4" w:uiPriority="48"/>
-    <w:lsdException w:name="List Table 4 Accent 4" w:uiPriority="49"/>
-    <w:lsdException w:name="List Table 5 Dark Accent 4" w:uiPriority="50"/>
-    <w:lsdException w:name="List Table 6 Colorful Accent 4" w:uiPriority="51"/>
-    <w:lsdException w:name="List Table 7 Colorful Accent 4" w:uiPriority="52"/>
-    <w:lsdException w:name="List Table 1 Light Accent 5" w:uiPriority="46"/>
-    <w:lsdException w:name="List Table 2 Accent 5" w:uiPriority="47"/>
-    <w:lsdException w:name="List Table 3 Accent 5" w:uiPriority="48"/>
-    <w:lsdException w:name="List Table 4 Accent 5" w:uiPriority="49"/>
-    <w:lsdException w:name="List Table 5 Dark Accent 5" w:uiPriority="50"/>
-    <w:lsdException w:name="List Table 6 Colorful Accent 5" w:uiPriority="51"/>
-    <w:lsdException w:name="List Table 7 Colorful Accent 5" w:uiPriority="52"/>
-    <w:lsdException w:name="List Table 1 Light Accent 6" w:uiPriority="46"/>
-    <w:lsdException w:name="List Table 2 Accent 6" w:uiPriority="47"/>
-    <w:lsdException w:name="List Table 3 Accent 6" w:uiPriority="48"/>
-    <w:lsdException w:name="List Table 4 Accent 6" w:uiPriority="49"/>
-    <w:lsdException w:name="List Table 5 Dark Accent 6" w:uiPriority="50"/>
-    <w:lsdException w:name="List Table 6 Colorful Accent 6" w:uiPriority="51"/>
-    <w:lsdException w:name="List Table 7 Colorful Accent 6" w:uiPriority="52"/>
-    <w:lsdException w:name="Mention" w:semiHidden="1" w:unhideWhenUsed="1"/>
-    <w:lsdException w:name="Smart Hyperlink" w:semiHidden="1" w:unhideWhenUsed="1"/>
-    <w:lsdException w:name="Hashtag" w:semiHidden="1" w:unhideWhenUsed="1"/>
-    <w:lsdException w:name="Unresolved Mention" w:semiHidden="1" w:unhideWhenUsed="1"/>
-    <w:lsdException w:name="Smart Link" w:semiHidden="1" w:unhideWhenUsed="1"/>
+  <w:latentStyles w:defLockedState="0" w:defUIPriority="99" w:defSemiHidden="1" w:defUnhideWhenUsed="1" w:defQFormat="0" w:count="267">
+    <w:lsdException w:name="Normal" w:semiHidden="0" w:uiPriority="0" w:unhideWhenUsed="0" w:qFormat="1"/>
+    <w:lsdException w:name="heading 1" w:semiHidden="0" w:uiPriority="9" w:unhideWhenUsed="0" w:qFormat="1"/>
+    <w:lsdException w:name="heading 2" w:uiPriority="9" w:qFormat="1"/>
+    <w:lsdException w:name="heading 3" w:uiPriority="9" w:qFormat="1"/>
+    <w:lsdException w:name="heading 4" w:uiPriority="0" w:qFormat="1"/>
+    <w:lsdException w:name="heading 5" w:uiPriority="9" w:qFormat="1"/>
+    <w:lsdException w:name="heading 6" w:uiPriority="9" w:qFormat="1"/>
+    <w:lsdException w:name="heading 7" w:uiPriority="9" w:qFormat="1"/>
+    <w:lsdException w:name="heading 8" w:uiPriority="9" w:qFormat="1"/>
+    <w:lsdException w:name="heading 9" w:uiPriority="9" w:qFormat="1"/>
+    <w:lsdException w:name="toc 1" w:uiPriority="39"/>
+    <w:lsdException w:name="toc 2" w:uiPriority="39"/>
+    <w:lsdException w:name="toc 3" w:uiPriority="39"/>
+    <w:lsdException w:name="toc 4" w:uiPriority="39"/>
+    <w:lsdException w:name="toc 5" w:uiPriority="39"/>
+    <w:lsdException w:name="toc 6" w:uiPriority="39"/>
+    <w:lsdException w:name="toc 7" w:uiPriority="39"/>
+    <w:lsdException w:name="toc 8" w:uiPriority="39"/>
+    <w:lsdException w:name="toc 9" w:uiPriority="39"/>
+    <w:lsdException w:name="caption" w:uiPriority="35" w:qFormat="1"/>
+    <w:lsdException w:name="Title" w:semiHidden="0" w:uiPriority="0" w:unhideWhenUsed="0" w:qFormat="1"/>
+    <w:lsdException w:name="Default Paragraph Font" w:uiPriority="1"/>
+    <w:lsdException w:name="Subtitle" w:semiHidden="0" w:uiPriority="11" w:unhideWhenUsed="0" w:qFormat="1"/>
+    <w:lsdException w:name="Strong" w:semiHidden="0" w:uiPriority="22" w:unhideWhenUsed="0" w:qFormat="1"/>
+    <w:lsdException w:name="Emphasis" w:semiHidden="0" w:uiPriority="20" w:unhideWhenUsed="0" w:qFormat="1"/>
+    <w:lsdException w:name="HTML Code" w:uiPriority="0"/>
+    <w:lsdException w:name="Table Grid" w:semiHidden="0" w:uiPriority="59" w:unhideWhenUsed="0"/>
+    <w:lsdException w:name="Placeholder Text" w:unhideWhenUsed="0"/>
+    <w:lsdException w:name="No Spacing" w:semiHidden="0" w:uiPriority="1" w:unhideWhenUsed="0" w:qFormat="1"/>
+    <w:lsdException w:name="Light Shading" w:semiHidden="0" w:uiPriority="60" w:unhideWhenUsed="0"/>
+    <w:lsdException w:name="Light List" w:semiHidden="0" w:uiPriority="61" w:unhideWhenUsed="0"/>
+    <w:lsdException w:name="Light Grid" w:semiHidden="0" w:uiPriority="62" w:unhideWhenUsed="0"/>
+    <w:lsdException w:name="Medium Shading 1" w:semiHidden="0" w:uiPriority="63" w:unhideWhenUsed="0"/>
+    <w:lsdException w:name="Medium Shading 2" w:semiHidden="0" w:uiPriority="64" w:unhideWhenUsed="0"/>
+    <w:lsdException w:name="Medium List 1" w:semiHidden="0" w:uiPriority="65" w:unhideWhenUsed="0"/>
+    <w:lsdException w:name="Medium List 2" w:semiHidden="0" w:uiPriority="66" w:unhideWhenUsed="0"/>
+    <w:lsdException w:name="Medium Grid 1" w:semiHidden="0" w:uiPriority="67" w:unhideWhenUsed="0"/>
+    <w:lsdException w:name="Medium Grid 2" w:semiHidden="0" w:uiPriority="68" w:unhideWhenUsed="0"/>
+    <w:lsdException w:name="Medium Grid 3" w:semiHidden="0" w:uiPriority="69" w:unhideWhenUsed="0"/>
+    <w:lsdException w:name="Dark List" w:semiHidden="0" w:uiPriority="70" w:unhideWhenUsed="0"/>
+    <w:lsdException w:name="Colorful Shading" w:semiHidden="0" w:uiPriority="71" w:unhideWhenUsed="0"/>
+    <w:lsdException w:name="Colorful List" w:semiHidden="0" w:uiPriority="72" w:unhideWhenUsed="0"/>
+    <w:lsdException w:name="Colorful Grid" w:semiHidden="0" w:uiPriority="73" w:unhideWhenUsed="0"/>
+    <w:lsdException w:name="Light Shading Accent 1" w:semiHidden="0" w:uiPriority="60" w:unhideWhenUsed="0"/>
+    <w:lsdException w:name="Light List Accent 1" w:semiHidden="0" w:uiPriority="61" w:unhideWhenUsed="0"/>
+    <w:lsdException w:name="Light Grid Accent 1" w:semiHidden="0" w:uiPriority="62" w:unhideWhenUsed="0"/>
+    <w:lsdException w:name="Medium Shading 1 Accent 1" w:semiHidden="0" w:uiPriority="63" w:unhideWhenUsed="0"/>
+    <w:lsdException w:name="Medium Shading 2 Accent 1" w:semiHidden="0" w:uiPriority="64" w:unhideWhenUsed="0"/>
+    <w:lsdException w:name="Medium List 1 Accent 1" w:semiHidden="0" w:uiPriority="65" w:unhideWhenUsed="0"/>
+    <w:lsdException w:name="Revision" w:unhideWhenUsed="0"/>
+    <w:lsdException w:name="List Paragraph" w:semiHidden="0" w:uiPriority="34" w:unhideWhenUsed="0" w:qFormat="1"/>
+    <w:lsdException w:name="Quote" w:semiHidden="0" w:uiPriority="29" w:unhideWhenUsed="0" w:qFormat="1"/>
+    <w:lsdException w:name="Intense Quote" w:semiHidden="0" w:uiPriority="30" w:unhideWhenUsed="0" w:qFormat="1"/>
+    <w:lsdException w:name="Medium List 2 Accent 1" w:semiHidden="0" w:uiPriority="66" w:unhideWhenUsed="0"/>
+    <w:lsdException w:name="Medium Grid 1 Accent 1" w:semiHidden="0" w:uiPriority="67" w:unhideWhenUsed="0"/>
+    <w:lsdException w:name="Medium Grid 2 Accent 1" w:semiHidden="0" w:uiPriority="68" w:unhideWhenUsed="0"/>
+    <w:lsdException w:name="Medium Grid 3 Accent 1" w:semiHidden="0" w:uiPriority="69" w:unhideWhenUsed="0"/>
+    <w:lsdException w:name="Dark List Accent 1" w:semiHidden="0" w:uiPriority="70" w:unhideWhenUsed="0"/>
+    <w:lsdException w:name="Colorful Shading Accent 1" w:semiHidden="0" w:uiPriority="71" w:unhideWhenUsed="0"/>
+    <w:lsdException w:name="Colorful List Accent 1" w:semiHidden="0" w:uiPriority="72" w:unhideWhenUsed="0"/>
+    <w:lsdException w:name="Colorful Grid Accent 1" w:semiHidden="0" w:uiPriority="73" w:unhideWhenUsed="0"/>
+    <w:lsdException w:name="Light Shading Accent 2" w:semiHidden="0" w:uiPriority="60" w:unhideWhenUsed="0"/>
+    <w:lsdException w:name="Light List Accent 2" w:semiHidden="0" w:uiPriority="61" w:unhideWhenUsed="0"/>
+    <w:lsdException w:name="Light Grid Accent 2" w:semiHidden="0" w:uiPriority="62" w:unhideWhenUsed="0"/>
+    <w:lsdException w:name="Medium Shading 1 Accent 2" w:semiHidden="0" w:uiPriority="63" w:unhideWhenUsed="0"/>
+    <w:lsdException w:name="Medium Shading 2 Accent 2" w:semiHidden="0" w:uiPriority="64" w:unhideWhenUsed="0"/>
+    <w:lsdException w:name="Medium List 1 Accent 2" w:semiHidden="0" w:uiPriority="65" w:unhideWhenUsed="0"/>
+    <w:lsdException w:name="Medium List 2 Accent 2" w:semiHidden="0" w:uiPriority="66" w:unhideWhenUsed="0"/>
+    <w:lsdException w:name="Medium Grid 1 Accent 2" w:semiHidden="0" w:uiPriority="67" w:unhideWhenUsed="0"/>
+    <w:lsdException w:name="Medium Grid 2 Accent 2" w:semiHidden="0" w:uiPriority="68" w:unhideWhenUsed="0"/>
+    <w:lsdException w:name="Medium Grid 3 Accent 2" w:semiHidden="0" w:uiPriority="69" w:unhideWhenUsed="0"/>
+    <w:lsdException w:name="Dark List Accent 2" w:semiHidden="0" w:uiPriority="70" w:unhideWhenUsed="0"/>
+    <w:lsdException w:name="Colorful Shading Accent 2" w:semiHidden="0" w:uiPriority="71" w:unhideWhenUsed="0"/>
+    <w:lsdException w:name="Colorful List Accent 2" w:semiHidden="0" w:uiPriority="72" w:unhideWhenUsed="0"/>
+    <w:lsdException w:name="Colorful Grid Accent 2" w:semiHidden="0" w:uiPriority="73" w:unhideWhenUsed="0"/>
+    <w:lsdException w:name="Light Shading Accent 3" w:semiHidden="0" w:uiPriority="60" w:unhideWhenUsed="0"/>
+    <w:lsdException w:name="Light List Accent 3" w:semiHidden="0" w:uiPriority="61" w:unhideWhenUsed="0"/>
+    <w:lsdException w:name="Light Grid Accent 3" w:semiHidden="0" w:uiPriority="62" w:unhideWhenUsed="0"/>
+    <w:lsdException w:name="Medium Shading 1 Accent 3" w:semiHidden="0" w:uiPriority="63" w:unhideWhenUsed="0"/>
+    <w:lsdException w:name="Medium Shading 2 Accent 3" w:semiHidden="0" w:uiPriority="64" w:unhideWhenUsed="0"/>
+    <w:lsdException w:name="Medium List 1 Accent 3" w:semiHidden="0" w:uiPriority="65" w:unhideWhenUsed="0"/>
+    <w:lsdException w:name="Medium List 2 Accent 3" w:semiHidden="0" w:uiPriority="66" w:unhideWhenUsed="0"/>
+    <w:lsdException w:name="Medium Grid 1 Accent 3" w:semiHidden="0" w:uiPriority="67" w:unhideWhenUsed="0"/>
+    <w:lsdException w:name="Medium Grid 2 Accent 3" w:semiHidden="0" w:uiPriority="68" w:unhideWhenUsed="0"/>
+    <w:lsdException w:name="Medium Grid 3 Accent 3" w:semiHidden="0" w:uiPriority="69" w:unhideWhenUsed="0"/>
+    <w:lsdException w:name="Dark List Accent 3" w:semiHidden="0" w:uiPriority="70" w:unhideWhenUsed="0"/>
+    <w:lsdException w:name="Colorful Shading Accent 3" w:semiHidden="0" w:uiPriority="71" w:unhideWhenUsed="0"/>
+    <w:lsdException w:name="Colorful List Accent 3" w:semiHidden="0" w:uiPriority="72" w:unhideWhenUsed="0"/>
+    <w:lsdException w:name="Colorful Grid Accent 3" w:semiHidden="0" w:uiPriority="73" w:unhideWhenUsed="0"/>
+    <w:lsdException w:name="Light Shading Accent 4" w:semiHidden="0" w:uiPriority="60" w:unhideWhenUsed="0"/>
+    <w:lsdException w:name="Light List Accent 4" w:semiHidden="0" w:uiPriority="61" w:unhideWhenUsed="0"/>
+    <w:lsdException w:name="Light Grid Accent 4" w:semiHidden="0" w:uiPriority="62" w:unhideWhenUsed="0"/>
+    <w:lsdException w:name="Medium Shading 1 Accent 4" w:semiHidden="0" w:uiPriority="63" w:unhideWhenUsed="0"/>
+    <w:lsdException w:name="Medium Shading 2 Accent 4" w:semiHidden="0" w:uiPriority="64" w:unhideWhenUsed="0"/>
+    <w:lsdException w:name="Medium List 1 Accent 4" w:semiHidden="0" w:uiPriority="65" w:unhideWhenUsed="0"/>
+    <w:lsdException w:name="Medium List 2 Accent 4" w:semiHidden="0" w:uiPriority="66" w:unhideWhenUsed="0"/>
+    <w:lsdException w:name="Medium Grid 1 Accent 4" w:semiHidden="0" w:uiPriority="67" w:unhideWhenUsed="0"/>
+    <w:lsdException w:name="Medium Grid 2 Accent 4" w:semiHidden="0" w:uiPriority="68" w:unhideWhenUsed="0"/>
+    <w:lsdException w:name="Medium Grid 3 Accent 4" w:semiHidden="0" w:uiPriority="69" w:unhideWhenUsed="0"/>
+    <w:lsdException w:name="Dark List Accent 4" w:semiHidden="0" w:uiPriority="70" w:unhideWhenUsed="0"/>
+    <w:lsdException w:name="Colorful Shading Accent 4" w:semiHidden="0" w:uiPriority="71" w:unhideWhenUsed="0"/>
+    <w:lsdException w:name="Colorful List Accent 4" w:semiHidden="0" w:uiPriority="72" w:unhideWhenUsed="0"/>
+    <w:lsdException w:name="Colorful Grid Accent 4" w:semiHidden="0" w:uiPriority="73" w:unhideWhenUsed="0"/>
+    <w:lsdException w:name="Light Shading Accent 5" w:semiHidden="0" w:uiPriority="60" w:unhideWhenUsed="0"/>
+    <w:lsdException w:name="Light List Accent 5" w:semiHidden="0" w:uiPriority="61" w:unhideWhenUsed="0"/>
+    <w:lsdException w:name="Light Grid Accent 5" w:semiHidden="0" w:uiPriority="62" w:unhideWhenUsed="0"/>
+    <w:lsdException w:name="Medium Shading 1 Accent 5" w:semiHidden="0" w:uiPriority="63" w:unhideWhenUsed="0"/>
+    <w:lsdException w:name="Medium Shading 2 Accent 5" w:semiHidden="0" w:uiPriority="64" w:unhideWhenUsed="0"/>
+    <w:lsdException w:name="Medium List 1 Accent 5" w:semiHidden="0" w:uiPriority="65" w:unhideWhenUsed="0"/>
+    <w:lsdException w:name="Medium List 2 Accent 5" w:semiHidden="0" w:uiPriority="66" w:unhideWhenUsed="0"/>
+    <w:lsdException w:name="Medium Grid 1 Accent 5" w:semiHidden="0" w:uiPriority="67" w:unhideWhenUsed="0"/>
+    <w:lsdException w:name="Medium Grid 2 Accent 5" w:semiHidden="0" w:uiPriority="68" w:unhideWhenUsed="0"/>
+    <w:lsdException w:name="Medium Grid 3 Accent 5" w:semiHidden="0" w:uiPriority="69" w:unhideWhenUsed="0"/>
+    <w:lsdException w:name="Dark List Accent 5" w:semiHidden="0" w:uiPriority="70" w:unhideWhenUsed="0"/>
+    <w:lsdException w:name="Colorful Shading Accent 5" w:semiHidden="0" w:uiPriority="71" w:unhideWhenUsed="0"/>
+    <w:lsdException w:name="Colorful List Accent 5" w:semiHidden="0" w:uiPriority="72" w:unhideWhenUsed="0"/>
+    <w:lsdException w:name="Colorful Grid Accent 5" w:semiHidden="0" w:uiPriority="73" w:unhideWhenUsed="0"/>
+    <w:lsdException w:name="Light Shading Accent 6" w:semiHidden="0" w:uiPriority="60" w:unhideWhenUsed="0"/>
+    <w:lsdException w:name="Light List Accent 6" w:semiHidden="0" w:uiPriority="61" w:unhideWhenUsed="0"/>
+    <w:lsdException w:name="Light Grid Accent 6" w:semiHidden="0" w:uiPriority="62" w:unhideWhenUsed="0"/>
+    <w:lsdException w:name="Medium Shading 1 Accent 6" w:semiHidden="0" w:uiPriority="63" w:unhideWhenUsed="0"/>
+    <w:lsdException w:name="Medium Shading 2 Accent 6" w:semiHidden="0" w:uiPriority="64" w:unhideWhenUsed="0"/>
+    <w:lsdException w:name="Medium List 1 Accent 6" w:semiHidden="0" w:uiPriority="65" w:unhideWhenUsed="0"/>
+    <w:lsdException w:name="Medium List 2 Accent 6" w:semiHidden="0" w:uiPriority="66" w:unhideWhenUsed="0"/>
+    <w:lsdException w:name="Medium Grid 1 Accent 6" w:semiHidden="0" w:uiPriority="67" w:unhideWhenUsed="0"/>
+    <w:lsdException w:name="Medium Grid 2 Accent 6" w:semiHidden="0" w:uiPriority="68" w:unhideWhenUsed="0"/>
+    <w:lsdException w:name="Medium Grid 3 Accent 6" w:semiHidden="0" w:uiPriority="69" w:unhideWhenUsed="0"/>
+    <w:lsdException w:name="Dark List Accent 6" w:semiHidden="0" w:uiPriority="70" w:unhideWhenUsed="0"/>
+    <w:lsdException w:name="Colorful Shading Accent 6" w:semiHidden="0" w:uiPriority="71" w:unhideWhenUsed="0"/>
+    <w:lsdException w:name="Colorful List Accent 6" w:semiHidden="0" w:uiPriority="72" w:unhideWhenUsed="0"/>
+    <w:lsdException w:name="Colorful Grid Accent 6" w:semiHidden="0" w:uiPriority="73" w:unhideWhenUsed="0"/>
+    <w:lsdException w:name="Subtle Emphasis" w:semiHidden="0" w:uiPriority="19" w:unhideWhenUsed="0" w:qFormat="1"/>
+    <w:lsdException w:name="Intense Emphasis" w:semiHidden="0" w:uiPriority="21" w:unhideWhenUsed="0" w:qFormat="1"/>
+    <w:lsdException w:name="Subtle Reference" w:semiHidden="0" w:uiPriority="31" w:unhideWhenUsed="0" w:qFormat="1"/>
+    <w:lsdException w:name="Intense Reference" w:semiHidden="0" w:uiPriority="32" w:unhideWhenUsed="0" w:qFormat="1"/>
+    <w:lsdException w:name="Book Title" w:semiHidden="0" w:uiPriority="33" w:unhideWhenUsed="0" w:qFormat="1"/>
+    <w:lsdException w:name="Bibliography" w:uiPriority="37"/>
+    <w:lsdException w:name="TOC Heading" w:uiPriority="39" w:qFormat="1"/>
   </w:latentStyles>
   <w:style w:type="paragraph" w:default="1" w:styleId="Normal">
     <w:name w:val="Normal"/>
@@ -2732,6 +2549,7 @@
     <w:uiPriority w:val="99"/>
     <w:semiHidden/>
     <w:unhideWhenUsed/>
+    <w:qFormat/>
     <w:tblPr>
       <w:tblInd w:w="0" w:type="dxa"/>
       <w:tblCellMar>
@@ -2768,6 +2586,7 @@
       <w:spacing w:after="0" w:line="240" w:lineRule="auto"/>
     </w:pPr>
     <w:tblPr>
+      <w:tblInd w:w="0" w:type="dxa"/>
       <w:tblBorders>
         <w:top w:val="single" w:sz="4" w:space="0" w:color="000000" w:themeColor="text1"/>
         <w:left w:val="single" w:sz="4" w:space="0" w:color="000000" w:themeColor="text1"/>
@@ -2776,6 +2595,12 @@
         <w:insideH w:val="single" w:sz="4" w:space="0" w:color="000000" w:themeColor="text1"/>
         <w:insideV w:val="single" w:sz="4" w:space="0" w:color="000000" w:themeColor="text1"/>
       </w:tblBorders>
+      <w:tblCellMar>
+        <w:top w:w="0" w:type="dxa"/>
+        <w:left w:w="108" w:type="dxa"/>
+        <w:bottom w:w="0" w:type="dxa"/>
+        <w:right w:w="108" w:type="dxa"/>
+      </w:tblCellMar>
     </w:tblPr>
   </w:style>
   <w:style w:type="paragraph" w:styleId="BalloonText">
@@ -3149,6 +2974,7 @@
     <w:tblPr>
       <w:tblStyleRowBandSize w:val="1"/>
       <w:tblStyleColBandSize w:val="1"/>
+      <w:tblInd w:w="0" w:type="dxa"/>
       <w:tblBorders>
         <w:top w:val="single" w:sz="8" w:space="0" w:color="4BACC6" w:themeColor="accent5"/>
         <w:left w:val="single" w:sz="8" w:space="0" w:color="4BACC6" w:themeColor="accent5"/>
@@ -3157,6 +2983,12 @@
         <w:insideH w:val="single" w:sz="8" w:space="0" w:color="4BACC6" w:themeColor="accent5"/>
         <w:insideV w:val="single" w:sz="8" w:space="0" w:color="4BACC6" w:themeColor="accent5"/>
       </w:tblBorders>
+      <w:tblCellMar>
+        <w:top w:w="0" w:type="dxa"/>
+        <w:left w:w="108" w:type="dxa"/>
+        <w:bottom w:w="0" w:type="dxa"/>
+        <w:right w:w="108" w:type="dxa"/>
+      </w:tblCellMar>
     </w:tblPr>
     <w:tblStylePr w:type="firstRow">
       <w:pPr>
@@ -3272,12 +3104,19 @@
     <w:tblPr>
       <w:tblStyleRowBandSize w:val="1"/>
       <w:tblStyleColBandSize w:val="1"/>
+      <w:tblInd w:w="0" w:type="dxa"/>
       <w:tblBorders>
         <w:top w:val="single" w:sz="8" w:space="0" w:color="000000" w:themeColor="text1"/>
         <w:left w:val="single" w:sz="8" w:space="0" w:color="000000" w:themeColor="text1"/>
         <w:bottom w:val="single" w:sz="8" w:space="0" w:color="000000" w:themeColor="text1"/>
         <w:right w:val="single" w:sz="8" w:space="0" w:color="000000" w:themeColor="text1"/>
       </w:tblBorders>
+      <w:tblCellMar>
+        <w:top w:w="0" w:type="dxa"/>
+        <w:left w:w="108" w:type="dxa"/>
+        <w:bottom w:w="0" w:type="dxa"/>
+        <w:right w:w="108" w:type="dxa"/>
+      </w:tblCellMar>
     </w:tblPr>
     <w:tblStylePr w:type="firstRow">
       <w:pPr>
@@ -3357,12 +3196,19 @@
     <w:tblPr>
       <w:tblStyleRowBandSize w:val="1"/>
       <w:tblStyleColBandSize w:val="1"/>
+      <w:tblInd w:w="0" w:type="dxa"/>
       <w:tblBorders>
         <w:top w:val="single" w:sz="8" w:space="0" w:color="4F81BD" w:themeColor="accent1"/>
         <w:left w:val="single" w:sz="8" w:space="0" w:color="4F81BD" w:themeColor="accent1"/>
         <w:bottom w:val="single" w:sz="8" w:space="0" w:color="4F81BD" w:themeColor="accent1"/>
         <w:right w:val="single" w:sz="8" w:space="0" w:color="4F81BD" w:themeColor="accent1"/>
       </w:tblBorders>
+      <w:tblCellMar>
+        <w:top w:w="0" w:type="dxa"/>
+        <w:left w:w="108" w:type="dxa"/>
+        <w:bottom w:w="0" w:type="dxa"/>
+        <w:right w:w="108" w:type="dxa"/>
+      </w:tblCellMar>
     </w:tblPr>
     <w:tblStylePr w:type="firstRow">
       <w:pPr>
@@ -3442,12 +3288,19 @@
     <w:tblPr>
       <w:tblStyleRowBandSize w:val="1"/>
       <w:tblStyleColBandSize w:val="1"/>
+      <w:tblInd w:w="0" w:type="dxa"/>
       <w:tblBorders>
         <w:top w:val="single" w:sz="8" w:space="0" w:color="C0504D" w:themeColor="accent2"/>
         <w:left w:val="single" w:sz="8" w:space="0" w:color="C0504D" w:themeColor="accent2"/>
         <w:bottom w:val="single" w:sz="8" w:space="0" w:color="C0504D" w:themeColor="accent2"/>
         <w:right w:val="single" w:sz="8" w:space="0" w:color="C0504D" w:themeColor="accent2"/>
       </w:tblBorders>
+      <w:tblCellMar>
+        <w:top w:w="0" w:type="dxa"/>
+        <w:left w:w="108" w:type="dxa"/>
+        <w:bottom w:w="0" w:type="dxa"/>
+        <w:right w:w="108" w:type="dxa"/>
+      </w:tblCellMar>
     </w:tblPr>
     <w:tblStylePr w:type="firstRow">
       <w:pPr>
@@ -3527,12 +3380,19 @@
     <w:tblPr>
       <w:tblStyleRowBandSize w:val="1"/>
       <w:tblStyleColBandSize w:val="1"/>
+      <w:tblInd w:w="0" w:type="dxa"/>
       <w:tblBorders>
         <w:top w:val="single" w:sz="8" w:space="0" w:color="4BACC6" w:themeColor="accent5"/>
         <w:left w:val="single" w:sz="8" w:space="0" w:color="4BACC6" w:themeColor="accent5"/>
         <w:bottom w:val="single" w:sz="8" w:space="0" w:color="4BACC6" w:themeColor="accent5"/>
         <w:right w:val="single" w:sz="8" w:space="0" w:color="4BACC6" w:themeColor="accent5"/>
       </w:tblBorders>
+      <w:tblCellMar>
+        <w:top w:w="0" w:type="dxa"/>
+        <w:left w:w="108" w:type="dxa"/>
+        <w:bottom w:w="0" w:type="dxa"/>
+        <w:right w:w="108" w:type="dxa"/>
+      </w:tblCellMar>
     </w:tblPr>
     <w:tblStylePr w:type="firstRow">
       <w:pPr>
@@ -3615,10 +3475,17 @@
     <w:tblPr>
       <w:tblStyleRowBandSize w:val="1"/>
       <w:tblStyleColBandSize w:val="1"/>
+      <w:tblInd w:w="0" w:type="dxa"/>
       <w:tblBorders>
         <w:top w:val="single" w:sz="8" w:space="0" w:color="F79646" w:themeColor="accent6"/>
         <w:bottom w:val="single" w:sz="8" w:space="0" w:color="F79646" w:themeColor="accent6"/>
       </w:tblBorders>
+      <w:tblCellMar>
+        <w:top w:w="0" w:type="dxa"/>
+        <w:left w:w="108" w:type="dxa"/>
+        <w:bottom w:w="0" w:type="dxa"/>
+        <w:right w:w="108" w:type="dxa"/>
+      </w:tblCellMar>
     </w:tblPr>
     <w:tblStylePr w:type="firstRow">
       <w:pPr>

</xml_diff>